<commit_message>
Update README.md and chapter titles in c1.md, c3.md, and c4.md
</commit_message>
<xml_diff>
--- a/word/开题报告.docx
+++ b/word/开题报告.docx
@@ -136,7 +136,7 @@
           </mc:Choice>
           <mc:Fallback>
             <w:pict>
-              <v:line w14:anchorId="54B7DA5B" id="直线 2" o:spid="_x0000_s1026" style="position:absolute;left:0;text-align:left;z-index:251659264;visibility:visible;mso-wrap-style:square;mso-wrap-distance-left:9pt;mso-wrap-distance-top:0;mso-wrap-distance-right:9pt;mso-wrap-distance-bottom:0;mso-position-horizontal:absolute;mso-position-horizontal-relative:text;mso-position-vertical:absolute;mso-position-vertical-relative:text" from="90pt,23.4pt" to="351pt,23.4pt" o:gfxdata="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"/>
+              <v:line w14:anchorId="3D341C1E" id="直线 2" o:spid="_x0000_s1026" style="position:absolute;left:0;text-align:left;z-index:251659264;visibility:visible;mso-wrap-style:square;mso-wrap-distance-left:9pt;mso-wrap-distance-top:0;mso-wrap-distance-right:9pt;mso-wrap-distance-bottom:0;mso-position-horizontal:absolute;mso-position-horizontal-relative:text;mso-position-vertical:absolute;mso-position-vertical-relative:text" from="90pt,23.4pt" to="351pt,23.4pt" o:gfxdata="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"/>
             </w:pict>
           </mc:Fallback>
         </mc:AlternateContent>
@@ -238,7 +238,7 @@
           </mc:Choice>
           <mc:Fallback>
             <w:pict>
-              <v:line w14:anchorId="7C177E4B" id="直线 3" o:spid="_x0000_s1026" style="position:absolute;left:0;text-align:left;z-index:251660288;visibility:visible;mso-wrap-style:square;mso-wrap-distance-left:9pt;mso-wrap-distance-top:0;mso-wrap-distance-right:9pt;mso-wrap-distance-bottom:0;mso-position-horizontal:absolute;mso-position-horizontal-relative:text;mso-position-vertical:absolute;mso-position-vertical-relative:text" from="90pt,7.8pt" to="351pt,7.8pt" o:gfxdata="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"/>
+              <v:line w14:anchorId="333FEC16" id="直线 3" o:spid="_x0000_s1026" style="position:absolute;left:0;text-align:left;z-index:251660288;visibility:visible;mso-wrap-style:square;mso-wrap-distance-left:9pt;mso-wrap-distance-top:0;mso-wrap-distance-right:9pt;mso-wrap-distance-bottom:0;mso-position-horizontal:absolute;mso-position-horizontal-relative:text;mso-position-vertical:absolute;mso-position-vertical-relative:text" from="90pt,7.8pt" to="351pt,7.8pt" o:gfxdata="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"/>
             </w:pict>
           </mc:Fallback>
         </mc:AlternateContent>
@@ -623,6 +623,7 @@
         </w:rPr>
         <w:t xml:space="preserve">           </w:t>
       </w:r>
+      <w:proofErr w:type="gramStart"/>
       <w:r>
         <w:rPr>
           <w:rFonts w:ascii="宋体" w:hAnsi="宋体" w:hint="eastAsia"/>
@@ -632,6 +633,7 @@
         </w:rPr>
         <w:t>牟乃夏</w:t>
       </w:r>
+      <w:proofErr w:type="gramEnd"/>
       <w:r>
         <w:rPr>
           <w:rFonts w:ascii="宋体" w:hAnsi="宋体" w:hint="eastAsia"/>
@@ -1423,11 +1425,6 @@
             </w:r>
           </w:p>
           <w:p>
-            <w:pPr>
-              <w:rPr>
-                <w:rFonts w:hint="eastAsia"/>
-              </w:rPr>
-            </w:pPr>
             <w:r>
               <w:rPr>
                 <w:rFonts w:hint="eastAsia"/>
@@ -1442,11 +1439,6 @@
             </w:r>
           </w:p>
           <w:p>
-            <w:pPr>
-              <w:rPr>
-                <w:rFonts w:hint="eastAsia"/>
-              </w:rPr>
-            </w:pPr>
             <w:r>
               <w:rPr>
                 <w:rFonts w:hint="eastAsia"/>
@@ -1473,11 +1465,6 @@
             </w:r>
           </w:p>
           <w:p>
-            <w:pPr>
-              <w:rPr>
-                <w:rFonts w:hint="eastAsia"/>
-              </w:rPr>
-            </w:pPr>
             <w:r>
               <w:rPr>
                 <w:rFonts w:hint="eastAsia"/>
@@ -1530,22 +1517,25 @@
             </w:r>
           </w:p>
           <w:p>
-            <w:pPr>
-              <w:rPr>
-                <w:rFonts w:hint="eastAsia"/>
-              </w:rPr>
-            </w:pPr>
             <w:r>
               <w:rPr>
                 <w:rFonts w:hint="eastAsia"/>
               </w:rPr>
               <w:t xml:space="preserve">   3. </w:t>
             </w:r>
-            <w:r>
-              <w:rPr>
-                <w:rFonts w:hint="eastAsia"/>
-              </w:rPr>
-              <w:t>乱序共享单车单车轨迹的重建与简化：根据</w:t>
+            <w:proofErr w:type="gramStart"/>
+            <w:r>
+              <w:rPr>
+                <w:rFonts w:hint="eastAsia"/>
+              </w:rPr>
+              <w:t>乱序共享单车单车</w:t>
+            </w:r>
+            <w:proofErr w:type="gramEnd"/>
+            <w:r>
+              <w:rPr>
+                <w:rFonts w:hint="eastAsia"/>
+              </w:rPr>
+              <w:t>轨迹的重建与简化：根据</w:t>
             </w:r>
             <w:r>
               <w:rPr>
@@ -1575,11 +1565,6 @@
             </w:r>
           </w:p>
           <w:p>
-            <w:pPr>
-              <w:rPr>
-                <w:rFonts w:hint="eastAsia"/>
-              </w:rPr>
-            </w:pPr>
             <w:r>
               <w:rPr>
                 <w:rFonts w:hint="eastAsia"/>
@@ -1594,11 +1579,6 @@
             </w:r>
           </w:p>
           <w:p>
-            <w:pPr>
-              <w:rPr>
-                <w:rFonts w:hint="eastAsia"/>
-              </w:rPr>
-            </w:pPr>
             <w:r>
               <w:rPr>
                 <w:rFonts w:hint="eastAsia"/>
@@ -1613,11 +1593,6 @@
             </w:r>
           </w:p>
           <w:p>
-            <w:pPr>
-              <w:rPr>
-                <w:rFonts w:hint="eastAsia"/>
-              </w:rPr>
-            </w:pPr>
             <w:r>
               <w:rPr>
                 <w:rFonts w:hint="eastAsia"/>
@@ -1632,11 +1607,6 @@
             </w:r>
           </w:p>
           <w:p>
-            <w:pPr>
-              <w:rPr>
-                <w:rFonts w:hint="eastAsia"/>
-              </w:rPr>
-            </w:pPr>
             <w:r>
               <w:rPr>
                 <w:rFonts w:hint="eastAsia"/>
@@ -1677,11 +1647,6 @@
             </w:r>
           </w:p>
           <w:p>
-            <w:pPr>
-              <w:rPr>
-                <w:rFonts w:hint="eastAsia"/>
-              </w:rPr>
-            </w:pPr>
             <w:r>
               <w:rPr>
                 <w:rFonts w:hint="eastAsia"/>
@@ -1696,11 +1661,6 @@
             </w:r>
           </w:p>
           <w:p>
-            <w:pPr>
-              <w:rPr>
-                <w:rFonts w:hint="eastAsia"/>
-              </w:rPr>
-            </w:pPr>
             <w:r>
               <w:rPr>
                 <w:rFonts w:hint="eastAsia"/>
@@ -1715,11 +1675,6 @@
             </w:r>
           </w:p>
           <w:p>
-            <w:pPr>
-              <w:rPr>
-                <w:rFonts w:hint="eastAsia"/>
-              </w:rPr>
-            </w:pPr>
             <w:r>
               <w:rPr>
                 <w:rFonts w:hint="eastAsia"/>
@@ -1862,9 +1817,61 @@
           <w:p>
             <w:pPr>
               <w:rPr>
-                <w:szCs w:val="21"/>
-              </w:rPr>
-            </w:pPr>
+                <w:rFonts w:hint="eastAsia"/>
+                <w:szCs w:val="21"/>
+              </w:rPr>
+            </w:pPr>
+            <w:r>
+              <w:rPr>
+                <w:rFonts w:hint="eastAsia"/>
+                <w:szCs w:val="21"/>
+              </w:rPr>
+              <w:t xml:space="preserve">1. </w:t>
+            </w:r>
+            <w:r>
+              <w:rPr>
+                <w:rFonts w:hint="eastAsia"/>
+                <w:szCs w:val="21"/>
+              </w:rPr>
+              <w:t>骑行轨迹复原与简化：由于与服务器的通讯存在延迟等原因，原数据集记录的轨迹中存在个别</w:t>
+            </w:r>
+            <w:proofErr w:type="gramStart"/>
+            <w:r>
+              <w:rPr>
+                <w:rFonts w:hint="eastAsia"/>
+                <w:szCs w:val="21"/>
+              </w:rPr>
+              <w:t>乱序点</w:t>
+            </w:r>
+            <w:proofErr w:type="gramEnd"/>
+            <w:r>
+              <w:rPr>
+                <w:rFonts w:hint="eastAsia"/>
+                <w:szCs w:val="21"/>
+              </w:rPr>
+              <w:t>，这导致整体轨迹无法直接使用。并且，匀速骑行的轨迹中含有大量值得剔除的冗余点，比如，某段沿平直道路前进的轨迹只需保存起点和终点，而中间点均可视为冗余点。</w:t>
+            </w:r>
+          </w:p>
+          <w:p>
+            <w:pPr>
+              <w:rPr>
+                <w:szCs w:val="21"/>
+              </w:rPr>
+            </w:pPr>
+            <w:r>
+              <w:rPr>
+                <w:rFonts w:hint="eastAsia"/>
+                <w:szCs w:val="21"/>
+              </w:rPr>
+              <w:t xml:space="preserve">2. </w:t>
+            </w:r>
+            <w:r>
+              <w:rPr>
+                <w:rFonts w:hint="eastAsia"/>
+                <w:szCs w:val="21"/>
+              </w:rPr>
+              <w:t>基于轨迹数据的聚类分析与公共轨迹提取：一般研究会将骑行轨迹视作离散点云，再使用基于密度的聚类方法进行分析。这样做往往会忽略轨迹本身作为二维矢量数据的结构特征，并且，提取出的热点区域只是一个模糊的空间范围，对于后续空间分析的支撑作用有限。</w:t>
+            </w:r>
           </w:p>
         </w:tc>
       </w:tr>
@@ -1899,9 +1906,272 @@
           <w:p>
             <w:pPr>
               <w:rPr>
-                <w:szCs w:val="21"/>
-              </w:rPr>
-            </w:pPr>
+                <w:rFonts w:hint="eastAsia"/>
+                <w:szCs w:val="21"/>
+              </w:rPr>
+            </w:pPr>
+            <w:r>
+              <w:rPr>
+                <w:rFonts w:hint="eastAsia"/>
+                <w:szCs w:val="21"/>
+              </w:rPr>
+              <w:t xml:space="preserve">1. </w:t>
+            </w:r>
+            <w:r>
+              <w:rPr>
+                <w:rFonts w:hint="eastAsia"/>
+                <w:szCs w:val="21"/>
+              </w:rPr>
+              <w:t>研究思路：轨迹模式的时空分析</w:t>
+            </w:r>
+          </w:p>
+          <w:p>
+            <w:pPr>
+              <w:rPr>
+                <w:rFonts w:hint="eastAsia"/>
+                <w:szCs w:val="21"/>
+              </w:rPr>
+            </w:pPr>
+            <w:r>
+              <w:rPr>
+                <w:rFonts w:hint="eastAsia"/>
+                <w:szCs w:val="21"/>
+              </w:rPr>
+              <w:t xml:space="preserve">   1. </w:t>
+            </w:r>
+            <w:r>
+              <w:rPr>
+                <w:rFonts w:hint="eastAsia"/>
+                <w:szCs w:val="21"/>
+              </w:rPr>
+              <w:t>时间变化分析：数据集中记录了</w:t>
+            </w:r>
+            <w:r>
+              <w:rPr>
+                <w:rFonts w:hint="eastAsia"/>
+                <w:szCs w:val="21"/>
+              </w:rPr>
+              <w:t>2016</w:t>
+            </w:r>
+            <w:r>
+              <w:rPr>
+                <w:rFonts w:hint="eastAsia"/>
+                <w:szCs w:val="21"/>
+              </w:rPr>
+              <w:t>年</w:t>
+            </w:r>
+            <w:r>
+              <w:rPr>
+                <w:rFonts w:hint="eastAsia"/>
+                <w:szCs w:val="21"/>
+              </w:rPr>
+              <w:t>8</w:t>
+            </w:r>
+            <w:r>
+              <w:rPr>
+                <w:rFonts w:hint="eastAsia"/>
+                <w:szCs w:val="21"/>
+              </w:rPr>
+              <w:t>月及</w:t>
+            </w:r>
+            <w:r>
+              <w:rPr>
+                <w:rFonts w:hint="eastAsia"/>
+                <w:szCs w:val="21"/>
+              </w:rPr>
+              <w:t>2020</w:t>
+            </w:r>
+            <w:r>
+              <w:rPr>
+                <w:rFonts w:hint="eastAsia"/>
+                <w:szCs w:val="21"/>
+              </w:rPr>
+              <w:t>年</w:t>
+            </w:r>
+            <w:r>
+              <w:rPr>
+                <w:rFonts w:hint="eastAsia"/>
+                <w:szCs w:val="21"/>
+              </w:rPr>
+              <w:t>8</w:t>
+            </w:r>
+            <w:r>
+              <w:rPr>
+                <w:rFonts w:hint="eastAsia"/>
+                <w:szCs w:val="21"/>
+              </w:rPr>
+              <w:t>月这两个整月的上海市某品牌共享单车骑行数据，最起码可从年际、月度、逐小时这几个尺度来分析时间上的用户骑行数据变化。</w:t>
+            </w:r>
+          </w:p>
+          <w:p>
+            <w:pPr>
+              <w:rPr>
+                <w:rFonts w:hint="eastAsia"/>
+                <w:szCs w:val="21"/>
+              </w:rPr>
+            </w:pPr>
+            <w:r>
+              <w:rPr>
+                <w:rFonts w:hint="eastAsia"/>
+                <w:szCs w:val="21"/>
+              </w:rPr>
+              <w:t xml:space="preserve">   2. </w:t>
+            </w:r>
+            <w:r>
+              <w:rPr>
+                <w:rFonts w:hint="eastAsia"/>
+                <w:szCs w:val="21"/>
+              </w:rPr>
+              <w:t>空间分布分析：同时对数据集使用基于密度聚类和公共轨迹提取，并结合上海市路网矢量数据进行空间分布的分析。重点考察，热点区域与公共轨迹是否重合，公共路径与哪些路段存在交点（经过了）等，为后续研究结论提供支撑。</w:t>
+            </w:r>
+          </w:p>
+          <w:p>
+            <w:pPr>
+              <w:rPr>
+                <w:rFonts w:hint="eastAsia"/>
+                <w:szCs w:val="21"/>
+              </w:rPr>
+            </w:pPr>
+            <w:r>
+              <w:rPr>
+                <w:rFonts w:hint="eastAsia"/>
+                <w:szCs w:val="21"/>
+              </w:rPr>
+              <w:t xml:space="preserve">2. </w:t>
+            </w:r>
+            <w:r>
+              <w:rPr>
+                <w:rFonts w:hint="eastAsia"/>
+                <w:szCs w:val="21"/>
+              </w:rPr>
+              <w:t>研究方法：</w:t>
+            </w:r>
+          </w:p>
+          <w:p>
+            <w:pPr>
+              <w:rPr>
+                <w:rFonts w:hint="eastAsia"/>
+                <w:szCs w:val="21"/>
+              </w:rPr>
+            </w:pPr>
+            <w:r>
+              <w:rPr>
+                <w:rFonts w:hint="eastAsia"/>
+                <w:szCs w:val="21"/>
+              </w:rPr>
+              <w:t xml:space="preserve">   1. </w:t>
+            </w:r>
+            <w:r>
+              <w:rPr>
+                <w:rFonts w:hint="eastAsia"/>
+                <w:szCs w:val="21"/>
+              </w:rPr>
+              <w:t>骑行轨迹复原与简化：轨迹复原与简化可以合并到一个步骤中实现。首先，设计算法识别出位置快速变化的点，这些点一般是特征点或者是轨迹中的</w:t>
+            </w:r>
+            <w:proofErr w:type="gramStart"/>
+            <w:r>
+              <w:rPr>
+                <w:rFonts w:hint="eastAsia"/>
+                <w:szCs w:val="21"/>
+              </w:rPr>
+              <w:t>乱序错误</w:t>
+            </w:r>
+            <w:proofErr w:type="gramEnd"/>
+            <w:r>
+              <w:rPr>
+                <w:rFonts w:hint="eastAsia"/>
+                <w:szCs w:val="21"/>
+              </w:rPr>
+              <w:t>点。然后，根据这些点将原来的轨迹截断，在对每一小段做简化后（例如使用道格拉斯</w:t>
+            </w:r>
+            <w:r>
+              <w:rPr>
+                <w:rFonts w:hint="eastAsia"/>
+                <w:szCs w:val="21"/>
+              </w:rPr>
+              <w:t>-</w:t>
+            </w:r>
+            <w:r>
+              <w:rPr>
+                <w:rFonts w:hint="eastAsia"/>
+                <w:szCs w:val="21"/>
+              </w:rPr>
+              <w:t>扑克法根据阈值简化），再根据不同小段的起止点就近连接。</w:t>
+            </w:r>
+          </w:p>
+          <w:p>
+            <w:pPr>
+              <w:rPr>
+                <w:szCs w:val="21"/>
+              </w:rPr>
+            </w:pPr>
+            <w:r>
+              <w:rPr>
+                <w:rFonts w:hint="eastAsia"/>
+                <w:szCs w:val="21"/>
+              </w:rPr>
+              <w:t xml:space="preserve">   2. </w:t>
+            </w:r>
+            <w:r>
+              <w:rPr>
+                <w:rFonts w:hint="eastAsia"/>
+                <w:szCs w:val="21"/>
+              </w:rPr>
+              <w:t>基于轨迹数据的聚类分析与公共轨迹提取：使用</w:t>
+            </w:r>
+            <w:r>
+              <w:rPr>
+                <w:rFonts w:hint="eastAsia"/>
+                <w:szCs w:val="21"/>
+              </w:rPr>
+              <w:t xml:space="preserve"> </w:t>
+            </w:r>
+            <w:proofErr w:type="spellStart"/>
+            <w:r>
+              <w:rPr>
+                <w:rFonts w:hint="eastAsia"/>
+                <w:szCs w:val="21"/>
+              </w:rPr>
+              <w:t>TraClus</w:t>
+            </w:r>
+            <w:proofErr w:type="spellEnd"/>
+            <w:r>
+              <w:rPr>
+                <w:rFonts w:hint="eastAsia"/>
+                <w:szCs w:val="21"/>
+              </w:rPr>
+              <w:t xml:space="preserve"> </w:t>
+            </w:r>
+            <w:r>
+              <w:rPr>
+                <w:rFonts w:hint="eastAsia"/>
+                <w:szCs w:val="21"/>
+              </w:rPr>
+              <w:t>算法概括大量骑行轨迹的公共路径，精确寻找骑行热点路径。与传统的基于密度的空间统计方法不同，</w:t>
+            </w:r>
+            <w:proofErr w:type="spellStart"/>
+            <w:r>
+              <w:rPr>
+                <w:rFonts w:hint="eastAsia"/>
+                <w:szCs w:val="21"/>
+              </w:rPr>
+              <w:t>TraClus</w:t>
+            </w:r>
+            <w:proofErr w:type="spellEnd"/>
+            <w:r>
+              <w:rPr>
+                <w:rFonts w:hint="eastAsia"/>
+                <w:szCs w:val="21"/>
+              </w:rPr>
+              <w:t xml:space="preserve"> </w:t>
+            </w:r>
+            <w:r>
+              <w:rPr>
+                <w:rFonts w:hint="eastAsia"/>
+                <w:szCs w:val="21"/>
+              </w:rPr>
+              <w:t>算法是针对轨迹段进行空间聚类的算法，改算法首先将轨迹根据特征点切分为众多小段，然后再对这些小段进行相似度度量，最终归纳出众多轨迹的公共路径。</w:t>
+            </w:r>
           </w:p>
         </w:tc>
       </w:tr>
@@ -1930,13 +2200,13 @@
                 <w:rFonts w:hint="eastAsia"/>
                 <w:sz w:val="28"/>
               </w:rPr>
+              <w:lastRenderedPageBreak/>
               <w:t>本课题的进度安排</w:t>
             </w:r>
           </w:p>
           <w:p>
             <w:pPr>
               <w:rPr>
-                <w:rFonts w:hint="eastAsia"/>
                 <w:szCs w:val="21"/>
               </w:rPr>
             </w:pPr>
@@ -1973,13 +2243,28 @@
                 <w:rFonts w:hint="eastAsia"/>
                 <w:szCs w:val="21"/>
               </w:rPr>
-              <w:t>确定研究方向，阅读国内外相关文献，总结论文思路、技术要点及待解决的实际问题。获取相关数据，研所可能会用到的技术框架，熟悉数据处理流程。</w:t>
-            </w:r>
-          </w:p>
-          <w:p>
-            <w:pPr>
-              <w:rPr>
-                <w:rFonts w:hint="eastAsia"/>
+              <w:t>确定研究方向，阅读国内外相关文献，总结论文思路、技术要点及待解决的实际问题。获取相关数据，</w:t>
+            </w:r>
+            <w:proofErr w:type="gramStart"/>
+            <w:r>
+              <w:rPr>
+                <w:rFonts w:hint="eastAsia"/>
+                <w:szCs w:val="21"/>
+              </w:rPr>
+              <w:t>研</w:t>
+            </w:r>
+            <w:proofErr w:type="gramEnd"/>
+            <w:r>
+              <w:rPr>
+                <w:rFonts w:hint="eastAsia"/>
+                <w:szCs w:val="21"/>
+              </w:rPr>
+              <w:t>所可能会用到的技术框架，熟悉数据处理流程。</w:t>
+            </w:r>
+          </w:p>
+          <w:p>
+            <w:pPr>
+              <w:rPr>
                 <w:szCs w:val="21"/>
               </w:rPr>
             </w:pPr>
@@ -2022,7 +2307,6 @@
           <w:p>
             <w:pPr>
               <w:rPr>
-                <w:rFonts w:hint="eastAsia"/>
                 <w:szCs w:val="21"/>
               </w:rPr>
             </w:pPr>
@@ -2131,7 +2415,6 @@
                 <w:rFonts w:hint="eastAsia"/>
                 <w:sz w:val="28"/>
               </w:rPr>
-              <w:lastRenderedPageBreak/>
               <w:t>参考文献</w:t>
             </w:r>
           </w:p>
@@ -2204,12 +2487,37 @@
               </w:rPr>
               <w:t>.</w:t>
             </w:r>
-            <w:r>
-              <w:rPr>
-                <w:rFonts w:hint="eastAsia"/>
-                <w:szCs w:val="21"/>
-              </w:rPr>
-              <w:t>基于摩拜骑行数据的上海市共享单车减排效益时空分析</w:t>
+            <w:proofErr w:type="gramStart"/>
+            <w:r>
+              <w:rPr>
+                <w:rFonts w:hint="eastAsia"/>
+                <w:szCs w:val="21"/>
+              </w:rPr>
+              <w:t>基于摩拜骑行</w:t>
+            </w:r>
+            <w:proofErr w:type="gramEnd"/>
+            <w:r>
+              <w:rPr>
+                <w:rFonts w:hint="eastAsia"/>
+                <w:szCs w:val="21"/>
+              </w:rPr>
+              <w:t>数据的上海市共享单车减</w:t>
+            </w:r>
+            <w:proofErr w:type="gramStart"/>
+            <w:r>
+              <w:rPr>
+                <w:rFonts w:hint="eastAsia"/>
+                <w:szCs w:val="21"/>
+              </w:rPr>
+              <w:t>排效益</w:t>
+            </w:r>
+            <w:proofErr w:type="gramEnd"/>
+            <w:r>
+              <w:rPr>
+                <w:rFonts w:hint="eastAsia"/>
+                <w:szCs w:val="21"/>
+              </w:rPr>
+              <w:t>时空分析</w:t>
             </w:r>
             <w:r>
               <w:rPr>
@@ -2230,7 +2538,23 @@
                 <w:rFonts w:hint="eastAsia"/>
                 <w:szCs w:val="21"/>
               </w:rPr>
-              <w:t>,2021,41(11):4752-4759.DOI:10.13671/j.hjkxxb.2021.0213.</w:t>
+              <w:t>,2021,41(11):</w:t>
+            </w:r>
+            <w:proofErr w:type="gramStart"/>
+            <w:r>
+              <w:rPr>
+                <w:rFonts w:hint="eastAsia"/>
+                <w:szCs w:val="21"/>
+              </w:rPr>
+              <w:t>4752-4759.DOI:10.13671/j.hjkxxb</w:t>
+            </w:r>
+            <w:proofErr w:type="gramEnd"/>
+            <w:r>
+              <w:rPr>
+                <w:rFonts w:hint="eastAsia"/>
+                <w:szCs w:val="21"/>
+              </w:rPr>
+              <w:t>.2021.0213.</w:t>
             </w:r>
           </w:p>
           <w:p>
@@ -2274,6 +2598,7 @@
               </w:rPr>
               <w:t>,</w:t>
             </w:r>
+            <w:proofErr w:type="gramStart"/>
             <w:r>
               <w:rPr>
                 <w:rFonts w:hint="eastAsia"/>
@@ -2281,6 +2606,7 @@
               </w:rPr>
               <w:t>奇格奇</w:t>
             </w:r>
+            <w:proofErr w:type="gramEnd"/>
             <w:r>
               <w:rPr>
                 <w:rFonts w:hint="eastAsia"/>
@@ -2328,7 +2654,23 @@
                 <w:rFonts w:hint="eastAsia"/>
                 <w:szCs w:val="21"/>
               </w:rPr>
-              <w:t>.2021:16.DOI:10.26914/c.cnkihy.2021.025005.</w:t>
+              <w:t>.</w:t>
+            </w:r>
+            <w:proofErr w:type="gramStart"/>
+            <w:r>
+              <w:rPr>
+                <w:rFonts w:hint="eastAsia"/>
+                <w:szCs w:val="21"/>
+              </w:rPr>
+              <w:t>2021:16.DOI</w:t>
+            </w:r>
+            <w:proofErr w:type="gramEnd"/>
+            <w:r>
+              <w:rPr>
+                <w:rFonts w:hint="eastAsia"/>
+                <w:szCs w:val="21"/>
+              </w:rPr>
+              <w:t>:10.26914/c.cnkihy.2021.025005.</w:t>
             </w:r>
           </w:p>
           <w:p>
@@ -2384,7 +2726,23 @@
                 <w:rFonts w:hint="eastAsia"/>
                 <w:szCs w:val="21"/>
               </w:rPr>
-              <w:t>,2024.DOI:10.27014/d.cnki.gdnau.2022.001097.</w:t>
+              <w:t>,2024.</w:t>
+            </w:r>
+            <w:proofErr w:type="gramStart"/>
+            <w:r>
+              <w:rPr>
+                <w:rFonts w:hint="eastAsia"/>
+                <w:szCs w:val="21"/>
+              </w:rPr>
+              <w:t>DOI:10.27014/d.cnki.gdnau</w:t>
+            </w:r>
+            <w:proofErr w:type="gramEnd"/>
+            <w:r>
+              <w:rPr>
+                <w:rFonts w:hint="eastAsia"/>
+                <w:szCs w:val="21"/>
+              </w:rPr>
+              <w:t>.2022.001097.</w:t>
             </w:r>
           </w:p>
           <w:p>
@@ -2440,20 +2798,50 @@
                 <w:rFonts w:hint="eastAsia"/>
                 <w:szCs w:val="21"/>
               </w:rPr>
-              <w:t>,2021.DOI:10.27061/d.cnki.ghgdu.2020.002483.</w:t>
-            </w:r>
-          </w:p>
-          <w:p>
-            <w:pPr>
-              <w:rPr>
-                <w:szCs w:val="21"/>
-              </w:rPr>
-            </w:pPr>
-            <w:r>
-              <w:rPr>
-                <w:szCs w:val="21"/>
-              </w:rPr>
-              <w:t xml:space="preserve">[5]Jie Bao, Tianfu He, </w:t>
+              <w:t>,2021.</w:t>
+            </w:r>
+            <w:proofErr w:type="gramStart"/>
+            <w:r>
+              <w:rPr>
+                <w:rFonts w:hint="eastAsia"/>
+                <w:szCs w:val="21"/>
+              </w:rPr>
+              <w:t>DOI:10.27061/d.cnki.ghgdu</w:t>
+            </w:r>
+            <w:proofErr w:type="gramEnd"/>
+            <w:r>
+              <w:rPr>
+                <w:rFonts w:hint="eastAsia"/>
+                <w:szCs w:val="21"/>
+              </w:rPr>
+              <w:t>.2020.002483.</w:t>
+            </w:r>
+          </w:p>
+          <w:p>
+            <w:pPr>
+              <w:rPr>
+                <w:szCs w:val="21"/>
+              </w:rPr>
+            </w:pPr>
+            <w:r>
+              <w:rPr>
+                <w:szCs w:val="21"/>
+              </w:rPr>
+              <w:t>[</w:t>
+            </w:r>
+            <w:proofErr w:type="gramStart"/>
+            <w:r>
+              <w:rPr>
+                <w:szCs w:val="21"/>
+              </w:rPr>
+              <w:t>5]Jie</w:t>
+            </w:r>
+            <w:proofErr w:type="gramEnd"/>
+            <w:r>
+              <w:rPr>
+                <w:szCs w:val="21"/>
+              </w:rPr>
+              <w:t xml:space="preserve"> Bao, Tianfu He, </w:t>
             </w:r>
             <w:proofErr w:type="spellStart"/>
             <w:r>
@@ -2467,7 +2855,21 @@
               <w:rPr>
                 <w:szCs w:val="21"/>
               </w:rPr>
-              <w:t xml:space="preserve"> Ruan , Yanhua Li, and Yu Zheng. 2017. Planning Bike Lanes based on Sharing-Bikes’ Trajectories[c]. In Proceedings of KDD’17, August 13–17, 2017, Halifax, NS, Canada., , 11 pages.</w:t>
+              <w:t xml:space="preserve"> Ruan , Yanhua Li, and Yu Zheng. 2017. Planning Bike Lanes based on Sharing-Bikes’ Trajectories[c]. In Proceedings of KDD’17, August 13–17, 2017, Halifax, NS, Canada.</w:t>
+            </w:r>
+            <w:proofErr w:type="gramStart"/>
+            <w:r>
+              <w:rPr>
+                <w:szCs w:val="21"/>
+              </w:rPr>
+              <w:t>, ,</w:t>
+            </w:r>
+            <w:proofErr w:type="gramEnd"/>
+            <w:r>
+              <w:rPr>
+                <w:szCs w:val="21"/>
+              </w:rPr>
+              <w:t xml:space="preserve"> 11 pages.</w:t>
             </w:r>
           </w:p>
           <w:p>
@@ -2607,7 +3009,23 @@
                 <w:rFonts w:hint="eastAsia"/>
                 <w:szCs w:val="21"/>
               </w:rPr>
-              <w:t>,2023.DOI:10.27149/d.cnki.ghdsu.2023.004430.</w:t>
+              <w:t>,2023.</w:t>
+            </w:r>
+            <w:proofErr w:type="gramStart"/>
+            <w:r>
+              <w:rPr>
+                <w:rFonts w:hint="eastAsia"/>
+                <w:szCs w:val="21"/>
+              </w:rPr>
+              <w:t>DOI:10.27149/d.cnki.ghdsu</w:t>
+            </w:r>
+            <w:proofErr w:type="gramEnd"/>
+            <w:r>
+              <w:rPr>
+                <w:rFonts w:hint="eastAsia"/>
+                <w:szCs w:val="21"/>
+              </w:rPr>
+              <w:t>.2023.004430.</w:t>
             </w:r>
           </w:p>
           <w:p>
@@ -2705,7 +3123,23 @@
                 <w:rFonts w:hint="eastAsia"/>
                 <w:szCs w:val="21"/>
               </w:rPr>
-              <w:t>,2023(04):32-40.DOI:10.16361/j.upf.202304005.</w:t>
+              <w:t>,2023(04):</w:t>
+            </w:r>
+            <w:proofErr w:type="gramStart"/>
+            <w:r>
+              <w:rPr>
+                <w:rFonts w:hint="eastAsia"/>
+                <w:szCs w:val="21"/>
+              </w:rPr>
+              <w:t>32-40.DOI:10.16361/j.upf</w:t>
+            </w:r>
+            <w:proofErr w:type="gramEnd"/>
+            <w:r>
+              <w:rPr>
+                <w:rFonts w:hint="eastAsia"/>
+                <w:szCs w:val="21"/>
+              </w:rPr>
+              <w:t>.202304005.</w:t>
             </w:r>
           </w:p>
           <w:p>
@@ -2735,6 +3169,7 @@
               </w:rPr>
               <w:t>,</w:t>
             </w:r>
+            <w:proofErr w:type="gramStart"/>
             <w:r>
               <w:rPr>
                 <w:rFonts w:hint="eastAsia"/>
@@ -2742,6 +3177,7 @@
               </w:rPr>
               <w:t>于爱荣</w:t>
             </w:r>
+            <w:proofErr w:type="gramEnd"/>
             <w:r>
               <w:rPr>
                 <w:rFonts w:hint="eastAsia"/>
@@ -2791,7 +3227,23 @@
                 <w:rFonts w:hint="eastAsia"/>
                 <w:szCs w:val="21"/>
               </w:rPr>
-              <w:t>,2024,27(02):55-59.DOI:10.19644/j.cnki.issn2096-1472.2024.002.011.</w:t>
+              <w:t>,2024,27(02):</w:t>
+            </w:r>
+            <w:proofErr w:type="gramStart"/>
+            <w:r>
+              <w:rPr>
+                <w:rFonts w:hint="eastAsia"/>
+                <w:szCs w:val="21"/>
+              </w:rPr>
+              <w:t>55-59.DOI:10.19644/j.cnki.issn</w:t>
+            </w:r>
+            <w:proofErr w:type="gramEnd"/>
+            <w:r>
+              <w:rPr>
+                <w:rFonts w:hint="eastAsia"/>
+                <w:szCs w:val="21"/>
+              </w:rPr>
+              <w:t>2096-1472.2024.002.011.</w:t>
             </w:r>
           </w:p>
           <w:p>
@@ -2807,6 +3259,7 @@
               </w:rPr>
               <w:t>[10]</w:t>
             </w:r>
+            <w:proofErr w:type="gramStart"/>
             <w:r>
               <w:rPr>
                 <w:rFonts w:hint="eastAsia"/>
@@ -2814,6 +3267,7 @@
               </w:rPr>
               <w:t>谢国微</w:t>
             </w:r>
+            <w:proofErr w:type="gramEnd"/>
             <w:r>
               <w:rPr>
                 <w:rFonts w:hint="eastAsia"/>
@@ -2847,7 +3301,23 @@
                 <w:rFonts w:hint="eastAsia"/>
                 <w:szCs w:val="21"/>
               </w:rPr>
-              <w:t>,2024.DOI:10.27242/d.cnki.gnjlu.2022.000493.</w:t>
+              <w:t>,2024.</w:t>
+            </w:r>
+            <w:proofErr w:type="gramStart"/>
+            <w:r>
+              <w:rPr>
+                <w:rFonts w:hint="eastAsia"/>
+                <w:szCs w:val="21"/>
+              </w:rPr>
+              <w:t>DOI:10.27242/d.cnki.gnjlu</w:t>
+            </w:r>
+            <w:proofErr w:type="gramEnd"/>
+            <w:r>
+              <w:rPr>
+                <w:rFonts w:hint="eastAsia"/>
+                <w:szCs w:val="21"/>
+              </w:rPr>
+              <w:t>.2022.000493.</w:t>
             </w:r>
           </w:p>
           <w:p>
@@ -2863,6 +3333,7 @@
               </w:rPr>
               <w:t>[11]</w:t>
             </w:r>
+            <w:proofErr w:type="gramStart"/>
             <w:r>
               <w:rPr>
                 <w:rFonts w:hint="eastAsia"/>
@@ -2870,6 +3341,7 @@
               </w:rPr>
               <w:t>任丹</w:t>
             </w:r>
+            <w:proofErr w:type="gramEnd"/>
             <w:r>
               <w:rPr>
                 <w:rFonts w:hint="eastAsia"/>
@@ -2917,7 +3389,23 @@
                 <w:rFonts w:hint="eastAsia"/>
                 <w:szCs w:val="21"/>
               </w:rPr>
-              <w:t>,2021.DOI:10.27212/d.cnki.glnsu.2020.001211.</w:t>
+              <w:t>,2021.</w:t>
+            </w:r>
+            <w:proofErr w:type="gramStart"/>
+            <w:r>
+              <w:rPr>
+                <w:rFonts w:hint="eastAsia"/>
+                <w:szCs w:val="21"/>
+              </w:rPr>
+              <w:t>DOI:10.27212/d.cnki.glnsu</w:t>
+            </w:r>
+            <w:proofErr w:type="gramEnd"/>
+            <w:r>
+              <w:rPr>
+                <w:rFonts w:hint="eastAsia"/>
+                <w:szCs w:val="21"/>
+              </w:rPr>
+              <w:t>.2020.001211.</w:t>
             </w:r>
           </w:p>
         </w:tc>
@@ -2945,6 +3433,7 @@
                 <w:rFonts w:hint="eastAsia"/>
                 <w:sz w:val="28"/>
               </w:rPr>
+              <w:lastRenderedPageBreak/>
               <w:t>指导教师意见</w:t>
             </w:r>
           </w:p>
@@ -3071,7 +3560,6 @@
                 <w:rFonts w:hint="eastAsia"/>
                 <w:sz w:val="28"/>
               </w:rPr>
-              <w:lastRenderedPageBreak/>
               <w:t>所在系（教研室）意见</w:t>
             </w:r>
           </w:p>
@@ -3177,6 +3665,44 @@
     </w:sectPr>
   </w:body>
 </w:document>
+</file>
+
+<file path=word/endnotes.xml><?xml version="1.0" encoding="utf-8"?>
+<w:endnotes xmlns:wpc="http://schemas.microsoft.com/office/word/2010/wordprocessingCanvas" xmlns:cx="http://schemas.microsoft.com/office/drawing/2014/chartex" xmlns:cx1="http://schemas.microsoft.com/office/drawing/2015/9/8/chartex" xmlns:cx2="http://schemas.microsoft.com/office/drawing/2015/10/21/chartex" xmlns:cx3="http://schemas.microsoft.com/office/drawing/2016/5/9/chartex" xmlns:cx4="http://schemas.microsoft.com/office/drawing/2016/5/10/chartex" xmlns:cx5="http://schemas.microsoft.com/office/drawing/2016/5/11/chartex" xmlns:cx6="http://schemas.microsoft.com/office/drawing/2016/5/12/chartex" xmlns:cx7="http://schemas.microsoft.com/office/drawing/2016/5/13/chartex" xmlns:cx8="http://schemas.microsoft.com/office/drawing/2016/5/14/chartex" xmlns:mc="http://schemas.openxmlformats.org/markup-compatibility/2006" xmlns:aink="http://schemas.microsoft.com/office/drawing/2016/ink" xmlns:am3d="http://schemas.microsoft.com/office/drawing/2017/model3d" xmlns:o="urn:schemas-microsoft-com:office:office" xmlns:oel="http://schemas.microsoft.com/office/2019/extlst" xmlns:r="http://schemas.openxmlformats.org/officeDocument/2006/relationships" xmlns:m="http://schemas.openxmlformats.org/officeDocument/2006/math" xmlns:v="urn:schemas-microsoft-com:vml" xmlns:wp14="http://schemas.microsoft.com/office/word/2010/wordprocessingDrawing" xmlns:wp="http://schemas.openxmlformats.org/drawingml/2006/wordprocessingDrawing" xmlns:w10="urn:schemas-microsoft-com:office:word" xmlns:w="http://schemas.openxmlformats.org/wordprocessingml/2006/main" xmlns:w14="http://schemas.microsoft.com/office/word/2010/wordml" xmlns:w15="http://schemas.microsoft.com/office/word/2012/wordml" xmlns:w16cex="http://schemas.microsoft.com/office/word/2018/wordml/cex" xmlns:w16cid="http://schemas.microsoft.com/office/word/2016/wordml/cid" xmlns:w16="http://schemas.microsoft.com/office/word/2018/wordml" xmlns:w16sdtdh="http://schemas.microsoft.com/office/word/2020/wordml/sdtdatahash" xmlns:w16se="http://schemas.microsoft.com/office/word/2015/wordml/symex" xmlns:wpg="http://schemas.microsoft.com/office/word/2010/wordprocessingGroup" xmlns:wpi="http://schemas.microsoft.com/office/word/2010/wordprocessingInk" xmlns:wne="http://schemas.microsoft.com/office/word/2006/wordml" xmlns:wps="http://schemas.microsoft.com/office/word/2010/wordprocessingShape" mc:Ignorable="w14 w15 w16se w16cid w16 w16cex w16sdtdh wp14">
+  <w:endnote w:type="separator" w:id="-1">
+    <w:p>
+      <w:r>
+        <w:separator/>
+      </w:r>
+    </w:p>
+  </w:endnote>
+  <w:endnote w:type="continuationSeparator" w:id="0">
+    <w:p>
+      <w:r>
+        <w:continuationSeparator/>
+      </w:r>
+    </w:p>
+  </w:endnote>
+</w:endnotes>
+</file>
+
+<file path=word/footnotes.xml><?xml version="1.0" encoding="utf-8"?>
+<w:footnotes xmlns:wpc="http://schemas.microsoft.com/office/word/2010/wordprocessingCanvas" xmlns:cx="http://schemas.microsoft.com/office/drawing/2014/chartex" xmlns:cx1="http://schemas.microsoft.com/office/drawing/2015/9/8/chartex" xmlns:cx2="http://schemas.microsoft.com/office/drawing/2015/10/21/chartex" xmlns:cx3="http://schemas.microsoft.com/office/drawing/2016/5/9/chartex" xmlns:cx4="http://schemas.microsoft.com/office/drawing/2016/5/10/chartex" xmlns:cx5="http://schemas.microsoft.com/office/drawing/2016/5/11/chartex" xmlns:cx6="http://schemas.microsoft.com/office/drawing/2016/5/12/chartex" xmlns:cx7="http://schemas.microsoft.com/office/drawing/2016/5/13/chartex" xmlns:cx8="http://schemas.microsoft.com/office/drawing/2016/5/14/chartex" xmlns:mc="http://schemas.openxmlformats.org/markup-compatibility/2006" xmlns:aink="http://schemas.microsoft.com/office/drawing/2016/ink" xmlns:am3d="http://schemas.microsoft.com/office/drawing/2017/model3d" xmlns:o="urn:schemas-microsoft-com:office:office" xmlns:oel="http://schemas.microsoft.com/office/2019/extlst" xmlns:r="http://schemas.openxmlformats.org/officeDocument/2006/relationships" xmlns:m="http://schemas.openxmlformats.org/officeDocument/2006/math" xmlns:v="urn:schemas-microsoft-com:vml" xmlns:wp14="http://schemas.microsoft.com/office/word/2010/wordprocessingDrawing" xmlns:wp="http://schemas.openxmlformats.org/drawingml/2006/wordprocessingDrawing" xmlns:w10="urn:schemas-microsoft-com:office:word" xmlns:w="http://schemas.openxmlformats.org/wordprocessingml/2006/main" xmlns:w14="http://schemas.microsoft.com/office/word/2010/wordml" xmlns:w15="http://schemas.microsoft.com/office/word/2012/wordml" xmlns:w16cex="http://schemas.microsoft.com/office/word/2018/wordml/cex" xmlns:w16cid="http://schemas.microsoft.com/office/word/2016/wordml/cid" xmlns:w16="http://schemas.microsoft.com/office/word/2018/wordml" xmlns:w16sdtdh="http://schemas.microsoft.com/office/word/2020/wordml/sdtdatahash" xmlns:w16se="http://schemas.microsoft.com/office/word/2015/wordml/symex" xmlns:wpg="http://schemas.microsoft.com/office/word/2010/wordprocessingGroup" xmlns:wpi="http://schemas.microsoft.com/office/word/2010/wordprocessingInk" xmlns:wne="http://schemas.microsoft.com/office/word/2006/wordml" xmlns:wps="http://schemas.microsoft.com/office/word/2010/wordprocessingShape" mc:Ignorable="w14 w15 w16se w16cid w16 w16cex w16sdtdh wp14">
+  <w:footnote w:type="separator" w:id="-1">
+    <w:p>
+      <w:r>
+        <w:separator/>
+      </w:r>
+    </w:p>
+  </w:footnote>
+  <w:footnote w:type="continuationSeparator" w:id="0">
+    <w:p>
+      <w:r>
+        <w:continuationSeparator/>
+      </w:r>
+    </w:p>
+  </w:footnote>
+</w:footnotes>
 </file>
 
 <file path=word/numbering.xml><?xml version="1.0" encoding="utf-8"?>
@@ -3769,6 +4295,64 @@
       <w:ind w:firstLineChars="200" w:firstLine="420"/>
     </w:pPr>
   </w:style>
+  <w:style w:type="paragraph" w:styleId="a5">
+    <w:name w:val="header"/>
+    <w:basedOn w:val="a"/>
+    <w:link w:val="a6"/>
+    <w:rsid w:val="009533F3"/>
+    <w:pPr>
+      <w:tabs>
+        <w:tab w:val="center" w:pos="4153"/>
+        <w:tab w:val="right" w:pos="8306"/>
+      </w:tabs>
+      <w:snapToGrid w:val="0"/>
+      <w:jc w:val="center"/>
+    </w:pPr>
+    <w:rPr>
+      <w:sz w:val="18"/>
+      <w:szCs w:val="18"/>
+    </w:rPr>
+  </w:style>
+  <w:style w:type="character" w:customStyle="1" w:styleId="a6">
+    <w:name w:val="页眉 字符"/>
+    <w:basedOn w:val="a0"/>
+    <w:link w:val="a5"/>
+    <w:rsid w:val="009533F3"/>
+    <w:rPr>
+      <w:kern w:val="2"/>
+      <w:sz w:val="18"/>
+      <w:szCs w:val="18"/>
+    </w:rPr>
+  </w:style>
+  <w:style w:type="paragraph" w:styleId="a7">
+    <w:name w:val="footer"/>
+    <w:basedOn w:val="a"/>
+    <w:link w:val="a8"/>
+    <w:rsid w:val="009533F3"/>
+    <w:pPr>
+      <w:tabs>
+        <w:tab w:val="center" w:pos="4153"/>
+        <w:tab w:val="right" w:pos="8306"/>
+      </w:tabs>
+      <w:snapToGrid w:val="0"/>
+      <w:jc w:val="left"/>
+    </w:pPr>
+    <w:rPr>
+      <w:sz w:val="18"/>
+      <w:szCs w:val="18"/>
+    </w:rPr>
+  </w:style>
+  <w:style w:type="character" w:customStyle="1" w:styleId="a8">
+    <w:name w:val="页脚 字符"/>
+    <w:basedOn w:val="a0"/>
+    <w:link w:val="a7"/>
+    <w:rsid w:val="009533F3"/>
+    <w:rPr>
+      <w:kern w:val="2"/>
+      <w:sz w:val="18"/>
+      <w:szCs w:val="18"/>
+    </w:rPr>
+  </w:style>
 </w:styles>
 </file>
 

</xml_diff>

<commit_message>
Update README.md, chapter titles, and section summaries in c1.md, c2.md, c3.md, and c4.md
</commit_message>
<xml_diff>
--- a/word/开题报告.docx
+++ b/word/开题报告.docx
@@ -136,7 +136,7 @@
           </mc:Choice>
           <mc:Fallback>
             <w:pict>
-              <v:line w14:anchorId="3D341C1E" id="直线 2" o:spid="_x0000_s1026" style="position:absolute;left:0;text-align:left;z-index:251659264;visibility:visible;mso-wrap-style:square;mso-wrap-distance-left:9pt;mso-wrap-distance-top:0;mso-wrap-distance-right:9pt;mso-wrap-distance-bottom:0;mso-position-horizontal:absolute;mso-position-horizontal-relative:text;mso-position-vertical:absolute;mso-position-vertical-relative:text" from="90pt,23.4pt" to="351pt,23.4pt" o:gfxdata="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"/>
+              <v:line w14:anchorId="4858A14B" id="直线 2" o:spid="_x0000_s1026" style="position:absolute;left:0;text-align:left;z-index:251659264;visibility:visible;mso-wrap-style:square;mso-wrap-distance-left:9pt;mso-wrap-distance-top:0;mso-wrap-distance-right:9pt;mso-wrap-distance-bottom:0;mso-position-horizontal:absolute;mso-position-horizontal-relative:text;mso-position-vertical:absolute;mso-position-vertical-relative:text" from="90pt,23.4pt" to="351pt,23.4pt" o:gfxdata="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"/>
             </w:pict>
           </mc:Fallback>
         </mc:AlternateContent>
@@ -238,7 +238,7 @@
           </mc:Choice>
           <mc:Fallback>
             <w:pict>
-              <v:line w14:anchorId="333FEC16" id="直线 3" o:spid="_x0000_s1026" style="position:absolute;left:0;text-align:left;z-index:251660288;visibility:visible;mso-wrap-style:square;mso-wrap-distance-left:9pt;mso-wrap-distance-top:0;mso-wrap-distance-right:9pt;mso-wrap-distance-bottom:0;mso-position-horizontal:absolute;mso-position-horizontal-relative:text;mso-position-vertical:absolute;mso-position-vertical-relative:text" from="90pt,7.8pt" to="351pt,7.8pt" o:gfxdata="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"/>
+              <v:line w14:anchorId="19367FFF" id="直线 3" o:spid="_x0000_s1026" style="position:absolute;left:0;text-align:left;z-index:251660288;visibility:visible;mso-wrap-style:square;mso-wrap-distance-left:9pt;mso-wrap-distance-top:0;mso-wrap-distance-right:9pt;mso-wrap-distance-bottom:0;mso-position-horizontal:absolute;mso-position-horizontal-relative:text;mso-position-vertical:absolute;mso-position-vertical-relative:text" from="90pt,7.8pt" to="351pt,7.8pt" o:gfxdata="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"/>
             </w:pict>
           </mc:Fallback>
         </mc:AlternateContent>
@@ -1258,10 +1258,123 @@
               <w:tabs>
                 <w:tab w:val="left" w:pos="720"/>
               </w:tabs>
-              <w:rPr>
-                <w:sz w:val="28"/>
-              </w:rPr>
-            </w:pPr>
+              <w:ind w:firstLineChars="200" w:firstLine="560"/>
+              <w:rPr>
+                <w:rFonts w:hint="eastAsia"/>
+                <w:sz w:val="28"/>
+              </w:rPr>
+            </w:pPr>
+            <w:r>
+              <w:rPr>
+                <w:rFonts w:hint="eastAsia"/>
+                <w:sz w:val="28"/>
+              </w:rPr>
+              <w:t>城市通勤数据反映了城市空间内中小尺度、周期性、密集型、高强度的人员流动情况。人们骑行共享单车属于一种缓慢的匀速移动，且具有较高的灵活性，其轨迹往往能够渗透到城市的每一条毛细血管般狭窄的道路中，相较于固定线路的通勤方式更能反映人的行为特性。结合以上两点，借助共享单车通勤轨迹数据，我们既可以从宏观上把握城市主要交通干线、主要产业热点区域一周七个工作日的人口规律性流动情况，分析总体城市职住分布与产业布局情况；我们也可以从城市的微观结构着手，探究渗入城市细小角落的骑行轨迹究竟反映了怎样的行为与细碎环境的相互作用。</w:t>
+            </w:r>
+          </w:p>
+          <w:p>
+            <w:pPr>
+              <w:tabs>
+                <w:tab w:val="left" w:pos="720"/>
+              </w:tabs>
+              <w:ind w:firstLineChars="200" w:firstLine="560"/>
+              <w:rPr>
+                <w:sz w:val="28"/>
+              </w:rPr>
+            </w:pPr>
+            <w:r>
+              <w:rPr>
+                <w:rFonts w:hint="eastAsia"/>
+                <w:sz w:val="28"/>
+              </w:rPr>
+              <w:t>无</w:t>
+            </w:r>
+            <w:proofErr w:type="gramStart"/>
+            <w:r>
+              <w:rPr>
+                <w:rFonts w:hint="eastAsia"/>
+                <w:sz w:val="28"/>
+              </w:rPr>
+              <w:t>桩电子</w:t>
+            </w:r>
+            <w:proofErr w:type="gramEnd"/>
+            <w:r>
+              <w:rPr>
+                <w:rFonts w:hint="eastAsia"/>
+                <w:sz w:val="28"/>
+              </w:rPr>
+              <w:t>围栏式共享单车是一种具有浓厚互联网气息的产品服务，也是共享经济快速发展阶段的标志性产物。共享单车一般依赖</w:t>
+            </w:r>
+            <w:r>
+              <w:rPr>
+                <w:rFonts w:hint="eastAsia"/>
+                <w:sz w:val="28"/>
+              </w:rPr>
+              <w:t xml:space="preserve"> GPS </w:t>
+            </w:r>
+            <w:r>
+              <w:rPr>
+                <w:rFonts w:hint="eastAsia"/>
+                <w:sz w:val="28"/>
+              </w:rPr>
+              <w:t>定位设备与互联网接入，借助电子围栏算法及主动式</w:t>
+            </w:r>
+            <w:r>
+              <w:rPr>
+                <w:rFonts w:hint="eastAsia"/>
+                <w:sz w:val="28"/>
+              </w:rPr>
+              <w:t xml:space="preserve"> GPS </w:t>
+            </w:r>
+            <w:r>
+              <w:rPr>
+                <w:rFonts w:hint="eastAsia"/>
+                <w:sz w:val="28"/>
+              </w:rPr>
+              <w:t>定位圈定借还车区域及使用范围，并结合移动客户端与后台调度算法规范用户骑行行为（如骑行红包奖励及出圈扣除押金惩罚等）以达到维持正常经营的目的。相较于传统的有桩式公共自行车，共享单车具有极大地便利性</w:t>
+            </w:r>
+            <w:proofErr w:type="gramStart"/>
+            <w:r>
+              <w:rPr>
+                <w:rFonts w:hint="eastAsia"/>
+                <w:sz w:val="28"/>
+              </w:rPr>
+              <w:t>性</w:t>
+            </w:r>
+            <w:proofErr w:type="gramEnd"/>
+            <w:r>
+              <w:rPr>
+                <w:rFonts w:hint="eastAsia"/>
+                <w:sz w:val="28"/>
+              </w:rPr>
+              <w:t>优势与极低的准入门槛，因此一经投放市场，共享单车的用户规模便快速</w:t>
+            </w:r>
+            <w:r>
+              <w:rPr>
+                <w:rFonts w:hint="eastAsia"/>
+                <w:sz w:val="28"/>
+              </w:rPr>
+              <w:lastRenderedPageBreak/>
+              <w:t>扩大，其本身也成为解决城市通勤“最后一公里”、缓解城市污染与交通拥堵等问题的重要解决方案。然而，基于共享单车骑行轨迹的人员与物质流动模型其实是一种耗散模型，与任何自然发生的能量耗散一样，共享单车网络对于城市通勤的贡献也始终随着一天中时间的推移自然下降到低水平，也就意味着原本相对集中的易于使用的共享单车分布会由于通勤等原因变得难以使用。想要维持共享单车的合理分布物质流动循环畅通，就需要依赖通勤模式的指导下的强制调度，这种调度一般发生在非通勤时间，共享单车服务公司使用卡车或平板三轮车搜集散乱在城市各处的共享单车并整齐放置到合理的地点以支撑第二天的骑行通勤需求。因此，由共享单车骑行轨迹数据中挖掘出的通勤模式具有一定的指导意义。</w:t>
+            </w:r>
+          </w:p>
+          <w:p>
+            <w:pPr>
+              <w:tabs>
+                <w:tab w:val="left" w:pos="720"/>
+              </w:tabs>
+              <w:ind w:firstLineChars="200" w:firstLine="560"/>
+              <w:rPr>
+                <w:sz w:val="28"/>
+              </w:rPr>
+            </w:pPr>
+            <w:r>
+              <w:rPr>
+                <w:rFonts w:hint="eastAsia"/>
+                <w:sz w:val="28"/>
+              </w:rPr>
+              <w:t>综上所述，本研究旨在深入理解共享单车在城市通勤中的作用和局限性，为城市规划和交通管理提供科学参考，同时为共享单车服务的优化提供实践指导。</w:t>
+            </w:r>
           </w:p>
           <w:p>
             <w:pPr>
@@ -1817,7 +1930,6 @@
           <w:p>
             <w:pPr>
               <w:rPr>
-                <w:rFonts w:hint="eastAsia"/>
                 <w:szCs w:val="21"/>
               </w:rPr>
             </w:pPr>
@@ -1906,7 +2018,6 @@
           <w:p>
             <w:pPr>
               <w:rPr>
-                <w:rFonts w:hint="eastAsia"/>
                 <w:szCs w:val="21"/>
               </w:rPr>
             </w:pPr>
@@ -1928,7 +2039,6 @@
           <w:p>
             <w:pPr>
               <w:rPr>
-                <w:rFonts w:hint="eastAsia"/>
                 <w:szCs w:val="21"/>
               </w:rPr>
             </w:pPr>
@@ -2006,7 +2116,6 @@
           <w:p>
             <w:pPr>
               <w:rPr>
-                <w:rFonts w:hint="eastAsia"/>
                 <w:szCs w:val="21"/>
               </w:rPr>
             </w:pPr>
@@ -2028,7 +2137,6 @@
           <w:p>
             <w:pPr>
               <w:rPr>
-                <w:rFonts w:hint="eastAsia"/>
                 <w:szCs w:val="21"/>
               </w:rPr>
             </w:pPr>
@@ -2050,7 +2158,6 @@
           <w:p>
             <w:pPr>
               <w:rPr>
-                <w:rFonts w:hint="eastAsia"/>
                 <w:szCs w:val="21"/>
               </w:rPr>
             </w:pPr>

</xml_diff>

<commit_message>
Update shared bike research findings and references
</commit_message>
<xml_diff>
--- a/word/开题报告.docx
+++ b/word/开题报告.docx
@@ -136,7 +136,7 @@
           </mc:Choice>
           <mc:Fallback>
             <w:pict>
-              <v:line w14:anchorId="4858A14B" id="直线 2" o:spid="_x0000_s1026" style="position:absolute;left:0;text-align:left;z-index:251659264;visibility:visible;mso-wrap-style:square;mso-wrap-distance-left:9pt;mso-wrap-distance-top:0;mso-wrap-distance-right:9pt;mso-wrap-distance-bottom:0;mso-position-horizontal:absolute;mso-position-horizontal-relative:text;mso-position-vertical:absolute;mso-position-vertical-relative:text" from="90pt,23.4pt" to="351pt,23.4pt" o:gfxdata="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"/>
+              <v:line w14:anchorId="4314803A" id="直线 2" o:spid="_x0000_s1026" style="position:absolute;left:0;text-align:left;z-index:251659264;visibility:visible;mso-wrap-style:square;mso-wrap-distance-left:9pt;mso-wrap-distance-top:0;mso-wrap-distance-right:9pt;mso-wrap-distance-bottom:0;mso-position-horizontal:absolute;mso-position-horizontal-relative:text;mso-position-vertical:absolute;mso-position-vertical-relative:text" from="90pt,23.4pt" to="351pt,23.4pt" o:gfxdata="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"/>
             </w:pict>
           </mc:Fallback>
         </mc:AlternateContent>
@@ -238,7 +238,7 @@
           </mc:Choice>
           <mc:Fallback>
             <w:pict>
-              <v:line w14:anchorId="19367FFF" id="直线 3" o:spid="_x0000_s1026" style="position:absolute;left:0;text-align:left;z-index:251660288;visibility:visible;mso-wrap-style:square;mso-wrap-distance-left:9pt;mso-wrap-distance-top:0;mso-wrap-distance-right:9pt;mso-wrap-distance-bottom:0;mso-position-horizontal:absolute;mso-position-horizontal-relative:text;mso-position-vertical:absolute;mso-position-vertical-relative:text" from="90pt,7.8pt" to="351pt,7.8pt" o:gfxdata="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"/>
+              <v:line w14:anchorId="0D5083AB" id="直线 3" o:spid="_x0000_s1026" style="position:absolute;left:0;text-align:left;z-index:251660288;visibility:visible;mso-wrap-style:square;mso-wrap-distance-left:9pt;mso-wrap-distance-top:0;mso-wrap-distance-right:9pt;mso-wrap-distance-bottom:0;mso-position-horizontal:absolute;mso-position-horizontal-relative:text;mso-position-vertical:absolute;mso-position-vertical-relative:text" from="90pt,7.8pt" to="351pt,7.8pt" o:gfxdata="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"/>
             </w:pict>
           </mc:Fallback>
         </mc:AlternateContent>
@@ -1260,7 +1260,6 @@
               </w:tabs>
               <w:ind w:firstLineChars="200" w:firstLine="560"/>
               <w:rPr>
-                <w:rFonts w:hint="eastAsia"/>
                 <w:sz w:val="28"/>
               </w:rPr>
             </w:pPr>
@@ -1279,84 +1278,10 @@
               </w:tabs>
               <w:ind w:firstLineChars="200" w:firstLine="560"/>
               <w:rPr>
-                <w:sz w:val="28"/>
-              </w:rPr>
-            </w:pPr>
-            <w:r>
-              <w:rPr>
-                <w:rFonts w:hint="eastAsia"/>
-                <w:sz w:val="28"/>
-              </w:rPr>
-              <w:t>无</w:t>
-            </w:r>
-            <w:proofErr w:type="gramStart"/>
-            <w:r>
-              <w:rPr>
-                <w:rFonts w:hint="eastAsia"/>
-                <w:sz w:val="28"/>
-              </w:rPr>
-              <w:t>桩电子</w:t>
-            </w:r>
-            <w:proofErr w:type="gramEnd"/>
-            <w:r>
-              <w:rPr>
-                <w:rFonts w:hint="eastAsia"/>
-                <w:sz w:val="28"/>
-              </w:rPr>
-              <w:t>围栏式共享单车是一种具有浓厚互联网气息的产品服务，也是共享经济快速发展阶段的标志性产物。共享单车一般依赖</w:t>
-            </w:r>
-            <w:r>
-              <w:rPr>
-                <w:rFonts w:hint="eastAsia"/>
-                <w:sz w:val="28"/>
-              </w:rPr>
-              <w:t xml:space="preserve"> GPS </w:t>
-            </w:r>
-            <w:r>
-              <w:rPr>
-                <w:rFonts w:hint="eastAsia"/>
-                <w:sz w:val="28"/>
-              </w:rPr>
-              <w:t>定位设备与互联网接入，借助电子围栏算法及主动式</w:t>
-            </w:r>
-            <w:r>
-              <w:rPr>
-                <w:rFonts w:hint="eastAsia"/>
-                <w:sz w:val="28"/>
-              </w:rPr>
-              <w:t xml:space="preserve"> GPS </w:t>
-            </w:r>
-            <w:r>
-              <w:rPr>
-                <w:rFonts w:hint="eastAsia"/>
-                <w:sz w:val="28"/>
-              </w:rPr>
-              <w:t>定位圈定借还车区域及使用范围，并结合移动客户端与后台调度算法规范用户骑行行为（如骑行红包奖励及出圈扣除押金惩罚等）以达到维持正常经营的目的。相较于传统的有桩式公共自行车，共享单车具有极大地便利性</w:t>
-            </w:r>
-            <w:proofErr w:type="gramStart"/>
-            <w:r>
-              <w:rPr>
-                <w:rFonts w:hint="eastAsia"/>
-                <w:sz w:val="28"/>
-              </w:rPr>
-              <w:t>性</w:t>
-            </w:r>
-            <w:proofErr w:type="gramEnd"/>
-            <w:r>
-              <w:rPr>
-                <w:rFonts w:hint="eastAsia"/>
-                <w:sz w:val="28"/>
-              </w:rPr>
-              <w:t>优势与极低的准入门槛，因此一经投放市场，共享单车的用户规模便快速</w:t>
-            </w:r>
-            <w:r>
-              <w:rPr>
-                <w:rFonts w:hint="eastAsia"/>
-                <w:sz w:val="28"/>
-              </w:rPr>
-              <w:lastRenderedPageBreak/>
-              <w:t>扩大，其本身也成为解决城市通勤“最后一公里”、缓解城市污染与交通拥堵等问题的重要解决方案。然而，基于共享单车骑行轨迹的人员与物质流动模型其实是一种耗散模型，与任何自然发生的能量耗散一样，共享单车网络对于城市通勤的贡献也始终随着一天中时间的推移自然下降到低水平，也就意味着原本相对集中的易于使用的共享单车分布会由于通勤等原因变得难以使用。想要维持共享单车的合理分布物质流动循环畅通，就需要依赖通勤模式的指导下的强制调度，这种调度一般发生在非通勤时间，共享单车服务公司使用卡车或平板三轮车搜集散乱在城市各处的共享单车并整齐放置到合理的地点以支撑第二天的骑行通勤需求。因此，由共享单车骑行轨迹数据中挖掘出的通勤模式具有一定的指导意义。</w:t>
-            </w:r>
+                <w:rFonts w:hint="eastAsia"/>
+                <w:sz w:val="28"/>
+              </w:rPr>
+            </w:pPr>
           </w:p>
           <w:p>
             <w:pPr>
@@ -1373,7 +1298,187 @@
                 <w:rFonts w:hint="eastAsia"/>
                 <w:sz w:val="28"/>
               </w:rPr>
-              <w:t>综上所述，本研究旨在深入理解共享单车在城市通勤中的作用和局限性，为城市规划和交通管理提供科学参考，同时为共享单车服务的优化提供实践指导。</w:t>
+              <w:t>无</w:t>
+            </w:r>
+            <w:proofErr w:type="gramStart"/>
+            <w:r>
+              <w:rPr>
+                <w:rFonts w:hint="eastAsia"/>
+                <w:sz w:val="28"/>
+              </w:rPr>
+              <w:t>桩电子</w:t>
+            </w:r>
+            <w:proofErr w:type="gramEnd"/>
+            <w:r>
+              <w:rPr>
+                <w:rFonts w:hint="eastAsia"/>
+                <w:sz w:val="28"/>
+              </w:rPr>
+              <w:t>围栏式共享单车是一种具有浓厚互联网气息的产品服务，也是共享经济快速发展阶段的标志性产物。共享单车一般依赖</w:t>
+            </w:r>
+            <w:r>
+              <w:rPr>
+                <w:rFonts w:hint="eastAsia"/>
+                <w:sz w:val="28"/>
+              </w:rPr>
+              <w:t xml:space="preserve"> GPS </w:t>
+            </w:r>
+            <w:r>
+              <w:rPr>
+                <w:rFonts w:hint="eastAsia"/>
+                <w:sz w:val="28"/>
+              </w:rPr>
+              <w:t>定位设备与互联网接入，借助电子围栏算法及主动式</w:t>
+            </w:r>
+            <w:r>
+              <w:rPr>
+                <w:rFonts w:hint="eastAsia"/>
+                <w:sz w:val="28"/>
+              </w:rPr>
+              <w:t xml:space="preserve"> GPS </w:t>
+            </w:r>
+            <w:r>
+              <w:rPr>
+                <w:rFonts w:hint="eastAsia"/>
+                <w:sz w:val="28"/>
+              </w:rPr>
+              <w:t>定位圈定借还车区域及使用范围，并结合移动客户端与后台调度算法规范用户骑行行为（如骑行红包奖励及出圈扣除押金惩罚等）以达到维持正常经营的目的。相较于传统的有桩式公共自行车，共享单车具有极大地便利性</w:t>
+            </w:r>
+            <w:proofErr w:type="gramStart"/>
+            <w:r>
+              <w:rPr>
+                <w:rFonts w:hint="eastAsia"/>
+                <w:sz w:val="28"/>
+              </w:rPr>
+              <w:t>性</w:t>
+            </w:r>
+            <w:proofErr w:type="gramEnd"/>
+            <w:r>
+              <w:rPr>
+                <w:rFonts w:hint="eastAsia"/>
+                <w:sz w:val="28"/>
+              </w:rPr>
+              <w:t>优</w:t>
+            </w:r>
+            <w:r>
+              <w:rPr>
+                <w:rFonts w:hint="eastAsia"/>
+                <w:sz w:val="28"/>
+              </w:rPr>
+              <w:lastRenderedPageBreak/>
+              <w:t>势与极低的准入门槛，因此一经投放市场，共享单车的用户规模便快速扩大，其本身也成为解决城市通勤“最后一公里”、缓解城市污染与交通拥堵等问题的重要解决方案。然而，基于共享单车骑行轨迹的人员与物质流动模型其实是一种耗散模型，与任何自然发生的能量耗散一样，共享单车网络对于城市通勤的贡献也始终随着一天中时间的推移自然下降到低水平，也就意味着原本相对集中的易于使用的共享单车分布会由于通勤等原因变得</w:t>
+            </w:r>
+            <w:r>
+              <w:rPr>
+                <w:rFonts w:hint="eastAsia"/>
+                <w:sz w:val="28"/>
+              </w:rPr>
+              <w:t>分散和</w:t>
+            </w:r>
+            <w:r>
+              <w:rPr>
+                <w:rFonts w:hint="eastAsia"/>
+                <w:sz w:val="28"/>
+              </w:rPr>
+              <w:t>难以使用。想要维持共享单车的合理分布</w:t>
+            </w:r>
+            <w:r>
+              <w:rPr>
+                <w:rFonts w:hint="eastAsia"/>
+                <w:sz w:val="28"/>
+              </w:rPr>
+              <w:t>及单车</w:t>
+            </w:r>
+            <w:r>
+              <w:rPr>
+                <w:rFonts w:hint="eastAsia"/>
+                <w:sz w:val="28"/>
+              </w:rPr>
+              <w:t>流动</w:t>
+            </w:r>
+            <w:r>
+              <w:rPr>
+                <w:rFonts w:hint="eastAsia"/>
+                <w:sz w:val="28"/>
+              </w:rPr>
+              <w:t>“</w:t>
+            </w:r>
+            <w:r>
+              <w:rPr>
+                <w:rFonts w:hint="eastAsia"/>
+                <w:sz w:val="28"/>
+              </w:rPr>
+              <w:t>借</w:t>
+            </w:r>
+            <w:r>
+              <w:rPr>
+                <w:rFonts w:hint="eastAsia"/>
+                <w:sz w:val="28"/>
+              </w:rPr>
+              <w:t>-</w:t>
+            </w:r>
+            <w:r>
+              <w:rPr>
+                <w:rFonts w:hint="eastAsia"/>
+                <w:sz w:val="28"/>
+              </w:rPr>
+              <w:t>还</w:t>
+            </w:r>
+            <w:r>
+              <w:rPr>
+                <w:rFonts w:hint="eastAsia"/>
+                <w:sz w:val="28"/>
+              </w:rPr>
+              <w:t>”</w:t>
+            </w:r>
+            <w:r>
+              <w:rPr>
+                <w:rFonts w:hint="eastAsia"/>
+                <w:sz w:val="28"/>
+              </w:rPr>
+              <w:t>循环畅通，就需要依赖</w:t>
+            </w:r>
+            <w:r>
+              <w:rPr>
+                <w:rFonts w:hint="eastAsia"/>
+                <w:sz w:val="28"/>
+              </w:rPr>
+              <w:t>基于</w:t>
+            </w:r>
+            <w:r>
+              <w:rPr>
+                <w:rFonts w:hint="eastAsia"/>
+                <w:sz w:val="28"/>
+              </w:rPr>
+              <w:t>通勤模式</w:t>
+            </w:r>
+            <w:r>
+              <w:rPr>
+                <w:rFonts w:hint="eastAsia"/>
+                <w:sz w:val="28"/>
+              </w:rPr>
+              <w:t>经验</w:t>
+            </w:r>
+            <w:r>
+              <w:rPr>
+                <w:rFonts w:hint="eastAsia"/>
+                <w:sz w:val="28"/>
+              </w:rPr>
+              <w:t>指导下的强制调度，这种调度一般发生在非通勤时间，共享单车服务公司使用卡车或平板三轮车搜集散乱在城市各处的共享单车并整齐放置到合理的地点以支撑第二天的骑行通勤需求。因此，由共享单车骑行轨迹数据中挖掘出的通勤模式具有一定的</w:t>
+            </w:r>
+            <w:r>
+              <w:rPr>
+                <w:rFonts w:hint="eastAsia"/>
+                <w:sz w:val="28"/>
+              </w:rPr>
+              <w:t>现实</w:t>
+            </w:r>
+            <w:r>
+              <w:rPr>
+                <w:rFonts w:hint="eastAsia"/>
+                <w:sz w:val="28"/>
+              </w:rPr>
+              <w:t>指导意义。</w:t>
             </w:r>
           </w:p>
           <w:p>
@@ -1381,7 +1486,9 @@
               <w:tabs>
                 <w:tab w:val="left" w:pos="720"/>
               </w:tabs>
-              <w:rPr>
+              <w:ind w:firstLineChars="200" w:firstLine="560"/>
+              <w:rPr>
+                <w:rFonts w:hint="eastAsia"/>
                 <w:sz w:val="28"/>
               </w:rPr>
             </w:pPr>
@@ -1391,16 +1498,39 @@
               <w:tabs>
                 <w:tab w:val="left" w:pos="720"/>
               </w:tabs>
-              <w:rPr>
-                <w:sz w:val="28"/>
-              </w:rPr>
-            </w:pPr>
+              <w:ind w:firstLineChars="200" w:firstLine="560"/>
+              <w:rPr>
+                <w:sz w:val="28"/>
+              </w:rPr>
+            </w:pPr>
+            <w:r>
+              <w:rPr>
+                <w:rFonts w:hint="eastAsia"/>
+                <w:sz w:val="28"/>
+              </w:rPr>
+              <w:t>综上所述，本研究旨在深入理解共享单车在城市通勤中</w:t>
+            </w:r>
+            <w:r>
+              <w:rPr>
+                <w:rFonts w:hint="eastAsia"/>
+                <w:sz w:val="28"/>
+              </w:rPr>
+              <w:t>时空模式</w:t>
+            </w:r>
+            <w:r>
+              <w:rPr>
+                <w:rFonts w:hint="eastAsia"/>
+                <w:sz w:val="28"/>
+              </w:rPr>
+              <w:t>，为城市规划和交通管理提供科学参考，同时为共享单车服务的优化提供实践指导。</w:t>
+            </w:r>
           </w:p>
           <w:p>
             <w:pPr>
               <w:tabs>
                 <w:tab w:val="left" w:pos="720"/>
               </w:tabs>
+              <w:ind w:firstLineChars="200" w:firstLine="560"/>
               <w:rPr>
                 <w:sz w:val="28"/>
               </w:rPr>
@@ -1411,6 +1541,7 @@
               <w:tabs>
                 <w:tab w:val="left" w:pos="720"/>
               </w:tabs>
+              <w:ind w:firstLineChars="200" w:firstLine="560"/>
               <w:rPr>
                 <w:sz w:val="28"/>
               </w:rPr>
@@ -1421,7 +1552,9 @@
               <w:tabs>
                 <w:tab w:val="left" w:pos="720"/>
               </w:tabs>
-              <w:rPr>
+              <w:ind w:firstLineChars="200" w:firstLine="560"/>
+              <w:rPr>
+                <w:rFonts w:hint="eastAsia"/>
                 <w:sz w:val="28"/>
               </w:rPr>
             </w:pPr>
@@ -1431,77 +1564,9 @@
               <w:tabs>
                 <w:tab w:val="left" w:pos="720"/>
               </w:tabs>
-              <w:rPr>
-                <w:sz w:val="28"/>
-              </w:rPr>
-            </w:pPr>
-          </w:p>
-          <w:p>
-            <w:pPr>
-              <w:tabs>
-                <w:tab w:val="left" w:pos="720"/>
-              </w:tabs>
-              <w:rPr>
-                <w:sz w:val="28"/>
-              </w:rPr>
-            </w:pPr>
-          </w:p>
-          <w:p>
-            <w:pPr>
-              <w:tabs>
-                <w:tab w:val="left" w:pos="720"/>
-              </w:tabs>
-              <w:rPr>
-                <w:sz w:val="28"/>
-              </w:rPr>
-            </w:pPr>
-          </w:p>
-          <w:p>
-            <w:pPr>
-              <w:tabs>
-                <w:tab w:val="left" w:pos="720"/>
-              </w:tabs>
-              <w:rPr>
-                <w:sz w:val="28"/>
-              </w:rPr>
-            </w:pPr>
-          </w:p>
-          <w:p>
-            <w:pPr>
-              <w:tabs>
-                <w:tab w:val="left" w:pos="720"/>
-              </w:tabs>
-              <w:rPr>
-                <w:sz w:val="28"/>
-              </w:rPr>
-            </w:pPr>
-          </w:p>
-          <w:p>
-            <w:pPr>
-              <w:tabs>
-                <w:tab w:val="left" w:pos="720"/>
-              </w:tabs>
-              <w:rPr>
-                <w:sz w:val="28"/>
-              </w:rPr>
-            </w:pPr>
-          </w:p>
-          <w:p>
-            <w:pPr>
-              <w:tabs>
-                <w:tab w:val="left" w:pos="720"/>
-              </w:tabs>
-              <w:rPr>
-                <w:sz w:val="28"/>
-              </w:rPr>
-            </w:pPr>
-          </w:p>
-          <w:p>
-            <w:pPr>
-              <w:tabs>
-                <w:tab w:val="left" w:pos="720"/>
-              </w:tabs>
-              <w:rPr>
+              <w:ind w:firstLineChars="200" w:firstLine="560"/>
+              <w:rPr>
+                <w:rFonts w:hint="eastAsia"/>
                 <w:sz w:val="28"/>
               </w:rPr>
             </w:pPr>
@@ -1538,6 +1603,12 @@
             </w:r>
           </w:p>
           <w:p>
+            <w:pPr>
+              <w:rPr>
+                <w:b/>
+                <w:bCs/>
+              </w:rPr>
+            </w:pPr>
             <w:r>
               <w:rPr>
                 <w:rFonts w:hint="eastAsia"/>
@@ -1547,11 +1618,27 @@
             <w:r>
               <w:rPr>
                 <w:rFonts w:hint="eastAsia"/>
+                <w:b/>
+                <w:bCs/>
               </w:rPr>
               <w:t>数据搜集与数据预处理</w:t>
             </w:r>
           </w:p>
           <w:p>
+            <w:pPr>
+              <w:rPr>
+                <w:rFonts w:hint="eastAsia"/>
+                <w:b/>
+                <w:bCs/>
+              </w:rPr>
+            </w:pPr>
+          </w:p>
+          <w:p>
+            <w:pPr>
+              <w:rPr>
+                <w:rFonts w:hint="eastAsia"/>
+              </w:rPr>
+            </w:pPr>
             <w:r>
               <w:rPr>
                 <w:rFonts w:hint="eastAsia"/>
@@ -1578,6 +1665,11 @@
             </w:r>
           </w:p>
           <w:p>
+            <w:pPr>
+              <w:rPr>
+                <w:rFonts w:hint="eastAsia"/>
+              </w:rPr>
+            </w:pPr>
             <w:r>
               <w:rPr>
                 <w:rFonts w:hint="eastAsia"/>
@@ -1674,10 +1766,35 @@
               <w:rPr>
                 <w:rFonts w:hint="eastAsia"/>
               </w:rPr>
-              <w:t>值重建骑行轨迹。</w:t>
-            </w:r>
-          </w:p>
-          <w:p>
+              <w:t>值</w:t>
+            </w:r>
+            <w:r>
+              <w:rPr>
+                <w:rFonts w:hint="eastAsia"/>
+              </w:rPr>
+              <w:t>采用最邻近法</w:t>
+            </w:r>
+            <w:r>
+              <w:rPr>
+                <w:rFonts w:hint="eastAsia"/>
+              </w:rPr>
+              <w:t>重建骑行轨迹。</w:t>
+            </w:r>
+          </w:p>
+          <w:p>
+            <w:pPr>
+              <w:rPr>
+                <w:rFonts w:hint="eastAsia"/>
+              </w:rPr>
+            </w:pPr>
+          </w:p>
+          <w:p>
+            <w:pPr>
+              <w:rPr>
+                <w:b/>
+                <w:bCs/>
+              </w:rPr>
+            </w:pPr>
             <w:r>
               <w:rPr>
                 <w:rFonts w:hint="eastAsia"/>
@@ -1687,11 +1804,25 @@
             <w:r>
               <w:rPr>
                 <w:rFonts w:hint="eastAsia"/>
+                <w:b/>
+                <w:bCs/>
               </w:rPr>
               <w:t>基于共享单车轨迹的时空通勤模式分析</w:t>
             </w:r>
           </w:p>
           <w:p>
+            <w:pPr>
+              <w:rPr>
+                <w:rFonts w:hint="eastAsia"/>
+              </w:rPr>
+            </w:pPr>
+          </w:p>
+          <w:p>
+            <w:pPr>
+              <w:rPr>
+                <w:rFonts w:hint="eastAsia"/>
+              </w:rPr>
+            </w:pPr>
             <w:r>
               <w:rPr>
                 <w:rFonts w:hint="eastAsia"/>
@@ -1706,6 +1837,11 @@
             </w:r>
           </w:p>
           <w:p>
+            <w:pPr>
+              <w:rPr>
+                <w:rFonts w:hint="eastAsia"/>
+              </w:rPr>
+            </w:pPr>
             <w:r>
               <w:rPr>
                 <w:rFonts w:hint="eastAsia"/>
@@ -1720,6 +1856,11 @@
             </w:r>
           </w:p>
           <w:p>
+            <w:pPr>
+              <w:rPr>
+                <w:rFonts w:hint="eastAsia"/>
+              </w:rPr>
+            </w:pPr>
             <w:r>
               <w:rPr>
                 <w:rFonts w:hint="eastAsia"/>
@@ -1736,22 +1877,32 @@
               <w:rPr>
                 <w:rFonts w:hint="eastAsia"/>
               </w:rPr>
+              <w:t xml:space="preserve"> T</w:t>
+            </w:r>
+            <w:r>
+              <w:rPr>
+                <w:rFonts w:hint="eastAsia"/>
+              </w:rPr>
+              <w:t>RA</w:t>
+            </w:r>
+            <w:r>
+              <w:rPr>
+                <w:rFonts w:hint="eastAsia"/>
+              </w:rPr>
+              <w:t>C</w:t>
+            </w:r>
+            <w:r>
+              <w:rPr>
+                <w:rFonts w:hint="eastAsia"/>
+              </w:rPr>
+              <w:t>LUS</w:t>
+            </w:r>
+            <w:r>
+              <w:rPr>
+                <w:rFonts w:hint="eastAsia"/>
+              </w:rPr>
               <w:t xml:space="preserve"> </w:t>
             </w:r>
-            <w:proofErr w:type="spellStart"/>
-            <w:r>
-              <w:rPr>
-                <w:rFonts w:hint="eastAsia"/>
-              </w:rPr>
-              <w:t>TraClus</w:t>
-            </w:r>
-            <w:proofErr w:type="spellEnd"/>
-            <w:r>
-              <w:rPr>
-                <w:rFonts w:hint="eastAsia"/>
-              </w:rPr>
-              <w:t xml:space="preserve"> </w:t>
-            </w:r>
             <w:r>
               <w:rPr>
                 <w:rFonts w:hint="eastAsia"/>
@@ -1774,6 +1925,20 @@
             </w:r>
           </w:p>
           <w:p>
+            <w:pPr>
+              <w:rPr>
+                <w:rFonts w:hint="eastAsia"/>
+              </w:rPr>
+            </w:pPr>
+          </w:p>
+          <w:p>
+            <w:pPr>
+              <w:rPr>
+                <w:rFonts w:hint="eastAsia"/>
+                <w:b/>
+                <w:bCs/>
+              </w:rPr>
+            </w:pPr>
             <w:r>
               <w:rPr>
                 <w:rFonts w:hint="eastAsia"/>
@@ -1783,11 +1948,18 @@
             <w:r>
               <w:rPr>
                 <w:rFonts w:hint="eastAsia"/>
+                <w:b/>
+                <w:bCs/>
               </w:rPr>
               <w:t>结论分析与制图</w:t>
             </w:r>
           </w:p>
           <w:p>
+            <w:pPr>
+              <w:rPr>
+                <w:rFonts w:hint="eastAsia"/>
+              </w:rPr>
+            </w:pPr>
             <w:r>
               <w:rPr>
                 <w:rFonts w:hint="eastAsia"/>
@@ -1832,30 +2004,11 @@
           <w:p/>
           <w:p/>
           <w:p/>
-          <w:p/>
-          <w:p/>
-          <w:p/>
-          <w:p/>
-          <w:p/>
-          <w:p/>
-          <w:p/>
-          <w:p/>
-          <w:p/>
-          <w:p/>
-          <w:p/>
-          <w:p/>
-          <w:p/>
-          <w:p/>
-          <w:p/>
-          <w:p/>
-          <w:p/>
-          <w:p/>
-          <w:p>
-            <w:pPr>
-              <w:tabs>
-                <w:tab w:val="left" w:pos="2554"/>
-              </w:tabs>
-              <w:jc w:val="left"/>
+          <w:p>
+            <w:pPr>
+              <w:rPr>
+                <w:rFonts w:hint="eastAsia"/>
+              </w:rPr>
             </w:pPr>
           </w:p>
         </w:tc>
@@ -1891,10 +2044,509 @@
           </w:p>
           <w:p>
             <w:pPr>
-              <w:rPr>
-                <w:szCs w:val="21"/>
-              </w:rPr>
-            </w:pPr>
+              <w:ind w:firstLineChars="200" w:firstLine="420"/>
+              <w:rPr>
+                <w:szCs w:val="21"/>
+              </w:rPr>
+            </w:pPr>
+            <w:proofErr w:type="gramStart"/>
+            <w:r>
+              <w:rPr>
+                <w:rFonts w:hint="eastAsia"/>
+                <w:szCs w:val="21"/>
+              </w:rPr>
+              <w:t>李文翔等人</w:t>
+            </w:r>
+            <w:proofErr w:type="gramEnd"/>
+            <w:r>
+              <w:rPr>
+                <w:rFonts w:hint="eastAsia"/>
+                <w:szCs w:val="21"/>
+              </w:rPr>
+              <w:t>[1]</w:t>
+            </w:r>
+            <w:r>
+              <w:rPr>
+                <w:rFonts w:hint="eastAsia"/>
+                <w:szCs w:val="21"/>
+              </w:rPr>
+              <w:t>从环保的角度，使用问卷调查法、统计分析法及核密度分析法等方法结合减排因子计算公式评估了</w:t>
+            </w:r>
+            <w:r>
+              <w:rPr>
+                <w:rFonts w:hint="eastAsia"/>
+                <w:szCs w:val="21"/>
+              </w:rPr>
+              <w:t>2016</w:t>
+            </w:r>
+            <w:r>
+              <w:rPr>
+                <w:rFonts w:hint="eastAsia"/>
+                <w:szCs w:val="21"/>
+              </w:rPr>
+              <w:t>年上海市全年共享单车对于六种主要污染物的减</w:t>
+            </w:r>
+            <w:proofErr w:type="gramStart"/>
+            <w:r>
+              <w:rPr>
+                <w:rFonts w:hint="eastAsia"/>
+                <w:szCs w:val="21"/>
+              </w:rPr>
+              <w:t>排效益</w:t>
+            </w:r>
+            <w:proofErr w:type="gramEnd"/>
+            <w:r>
+              <w:rPr>
+                <w:rFonts w:hint="eastAsia"/>
+                <w:szCs w:val="21"/>
+              </w:rPr>
+              <w:t>及空间分布模式，指出上海市人口密集区域具有更大的减排潜力。王若萱等人</w:t>
+            </w:r>
+            <w:r>
+              <w:rPr>
+                <w:rFonts w:hint="eastAsia"/>
+                <w:szCs w:val="21"/>
+              </w:rPr>
+              <w:t>[2]</w:t>
+            </w:r>
+            <w:r>
+              <w:rPr>
+                <w:rFonts w:hint="eastAsia"/>
+                <w:szCs w:val="21"/>
+              </w:rPr>
+              <w:t>使用随机森林模型，结合一套基于兴趣</w:t>
+            </w:r>
+            <w:proofErr w:type="gramStart"/>
+            <w:r>
+              <w:rPr>
+                <w:rFonts w:hint="eastAsia"/>
+                <w:szCs w:val="21"/>
+              </w:rPr>
+              <w:t>点数据</w:t>
+            </w:r>
+            <w:proofErr w:type="gramEnd"/>
+            <w:r>
+              <w:rPr>
+                <w:rFonts w:hint="eastAsia"/>
+                <w:szCs w:val="21"/>
+              </w:rPr>
+              <w:t>的目的地区域建模指标体系重点分析了上海市区域性共享单车通勤模式，为后续该领域内的模拟仿真系统提供了研究基础。全雨霏</w:t>
+            </w:r>
+            <w:r>
+              <w:rPr>
+                <w:rFonts w:hint="eastAsia"/>
+                <w:szCs w:val="21"/>
+              </w:rPr>
+              <w:t>[3]</w:t>
+            </w:r>
+            <w:r>
+              <w:rPr>
+                <w:rFonts w:hint="eastAsia"/>
+                <w:szCs w:val="21"/>
+              </w:rPr>
+              <w:t>从宏观大数据角度，综合考虑骑行轨迹的起点、终点及起</w:t>
+            </w:r>
+            <w:r>
+              <w:rPr>
+                <w:rFonts w:hint="eastAsia"/>
+                <w:szCs w:val="21"/>
+              </w:rPr>
+              <w:t>-</w:t>
+            </w:r>
+            <w:r>
+              <w:rPr>
+                <w:rFonts w:hint="eastAsia"/>
+                <w:szCs w:val="21"/>
+              </w:rPr>
+              <w:t>终连结的时空特征，采用统计分析、问卷调查、实地调研等方法研究了南京市共享单车通勤模式，分析出共享单车使用时段的峰值规律、空间热点分布规律及其影响因素（绿地分布、公共交通换乘站点分布等）并</w:t>
+            </w:r>
+            <w:proofErr w:type="gramStart"/>
+            <w:r>
+              <w:rPr>
+                <w:rFonts w:hint="eastAsia"/>
+                <w:szCs w:val="21"/>
+              </w:rPr>
+              <w:t>结合此</w:t>
+            </w:r>
+            <w:proofErr w:type="gramEnd"/>
+            <w:r>
+              <w:rPr>
+                <w:rFonts w:hint="eastAsia"/>
+                <w:szCs w:val="21"/>
+              </w:rPr>
+              <w:t>为城市规划提出自己的建议。常新</w:t>
+            </w:r>
+            <w:r>
+              <w:rPr>
+                <w:rFonts w:hint="eastAsia"/>
+                <w:szCs w:val="21"/>
+              </w:rPr>
+              <w:t>[4]</w:t>
+            </w:r>
+            <w:r>
+              <w:rPr>
+                <w:rFonts w:hint="eastAsia"/>
+                <w:szCs w:val="21"/>
+              </w:rPr>
+              <w:t>对深圳市龙岗区时间跨度为半个月的共享单车轨迹数据进行回归分析，总结出骑行行为模式并反向推求城市环境对骑行行为的支撑作用，最后使用空间自相关理论分析原因，指出道路的繁忙程度对于骑行频次具有影响，并根据研究结果提出了合理的城市规划建议。</w:t>
+            </w:r>
+            <w:proofErr w:type="gramStart"/>
+            <w:r>
+              <w:rPr>
+                <w:rFonts w:hint="eastAsia"/>
+                <w:szCs w:val="21"/>
+              </w:rPr>
+              <w:t>谢国微</w:t>
+            </w:r>
+            <w:proofErr w:type="gramEnd"/>
+            <w:r>
+              <w:rPr>
+                <w:rFonts w:hint="eastAsia"/>
+                <w:szCs w:val="21"/>
+              </w:rPr>
+              <w:t>[10]</w:t>
+            </w:r>
+            <w:r>
+              <w:rPr>
+                <w:rFonts w:hint="eastAsia"/>
+                <w:szCs w:val="21"/>
+              </w:rPr>
+              <w:t>从天气与城市建成对骑行行为的影响出发，综合采用统计方法、地理加权回归模型</w:t>
+            </w:r>
+            <w:r>
+              <w:rPr>
+                <w:rFonts w:hint="eastAsia"/>
+                <w:szCs w:val="21"/>
+              </w:rPr>
+              <w:t>(GWR)</w:t>
+            </w:r>
+            <w:r>
+              <w:rPr>
+                <w:rFonts w:hint="eastAsia"/>
+                <w:szCs w:val="21"/>
+              </w:rPr>
+              <w:t>、核密度分析法、多元线性回归法等多种研究手段探究共享单车使用情况的时空模式及其影响因素。</w:t>
+            </w:r>
+          </w:p>
+          <w:p>
+            <w:pPr>
+              <w:rPr>
+                <w:szCs w:val="21"/>
+              </w:rPr>
+            </w:pPr>
+          </w:p>
+          <w:p>
+            <w:pPr>
+              <w:ind w:firstLineChars="200" w:firstLine="420"/>
+              <w:rPr>
+                <w:szCs w:val="21"/>
+              </w:rPr>
+            </w:pPr>
+            <w:r>
+              <w:rPr>
+                <w:rFonts w:hint="eastAsia"/>
+                <w:szCs w:val="21"/>
+              </w:rPr>
+              <w:t>随着数据驱动的智能算法逐步发展，也有一部分研究者注意到共享单车轨迹中蕴含的智能，他们使用新兴的数据驱动智能算法直接将数据本身转化为解决问题的能力，为交通预测、道路规划、大数据感知等应用场景提供助力。</w:t>
+            </w:r>
+            <w:r>
+              <w:rPr>
+                <w:rFonts w:hint="eastAsia"/>
+                <w:szCs w:val="21"/>
+              </w:rPr>
+              <w:t xml:space="preserve">Jie Bao </w:t>
+            </w:r>
+            <w:r>
+              <w:rPr>
+                <w:rFonts w:hint="eastAsia"/>
+                <w:szCs w:val="21"/>
+              </w:rPr>
+              <w:t>等人</w:t>
+            </w:r>
+            <w:r>
+              <w:rPr>
+                <w:rFonts w:hint="eastAsia"/>
+                <w:szCs w:val="21"/>
+              </w:rPr>
+              <w:t>[5]</w:t>
+            </w:r>
+            <w:r>
+              <w:rPr>
+                <w:rFonts w:hint="eastAsia"/>
+                <w:szCs w:val="21"/>
+              </w:rPr>
+              <w:t>基于上海市共享单车大数据记录开发出一套城市自行车道规划算法，该算法具有一个用于描述轨迹长度与收益关系的启发式函数，能够根据项目预算、施工周期等因素灵活调整自行车道设计结果，具有较高的工程实践价值。谢光明</w:t>
+            </w:r>
+            <w:r>
+              <w:rPr>
+                <w:rFonts w:hint="eastAsia"/>
+                <w:szCs w:val="21"/>
+              </w:rPr>
+              <w:t>[7]</w:t>
+            </w:r>
+            <w:r>
+              <w:rPr>
+                <w:rFonts w:hint="eastAsia"/>
+                <w:szCs w:val="21"/>
+              </w:rPr>
+              <w:t>为了解决共享单车时空供需不平衡问题，基于大量骑行轨迹数据研究出一套单车流量预测方法。他首先使用两级聚类及</w:t>
+            </w:r>
+            <w:r>
+              <w:rPr>
+                <w:rFonts w:hint="eastAsia"/>
+                <w:szCs w:val="21"/>
+              </w:rPr>
+              <w:t xml:space="preserve"> K-means </w:t>
+            </w:r>
+            <w:r>
+              <w:rPr>
+                <w:rFonts w:hint="eastAsia"/>
+                <w:szCs w:val="21"/>
+              </w:rPr>
+              <w:t>算法基于密度找到虚拟站点，然后根据用户访问频次结合鲁汶</w:t>
+            </w:r>
+            <w:r>
+              <w:rPr>
+                <w:rFonts w:hint="eastAsia"/>
+                <w:szCs w:val="21"/>
+              </w:rPr>
+              <w:t>(Louvain)</w:t>
+            </w:r>
+            <w:r>
+              <w:rPr>
+                <w:rFonts w:hint="eastAsia"/>
+                <w:szCs w:val="21"/>
+              </w:rPr>
+              <w:t>算法得到虚拟站点间的社区网络最后使用图注意力网络</w:t>
+            </w:r>
+            <w:r>
+              <w:rPr>
+                <w:rFonts w:hint="eastAsia"/>
+                <w:szCs w:val="21"/>
+              </w:rPr>
+              <w:t>(GAT)</w:t>
+            </w:r>
+            <w:r>
+              <w:rPr>
+                <w:rFonts w:hint="eastAsia"/>
+                <w:szCs w:val="21"/>
+              </w:rPr>
+              <w:t>及</w:t>
+            </w:r>
+            <w:r>
+              <w:rPr>
+                <w:rFonts w:hint="eastAsia"/>
+                <w:szCs w:val="21"/>
+              </w:rPr>
+              <w:t>LSTM</w:t>
+            </w:r>
+            <w:r>
+              <w:rPr>
+                <w:rFonts w:hint="eastAsia"/>
+                <w:szCs w:val="21"/>
+              </w:rPr>
+              <w:t>网络并融合气象参数完成单车流量预测。该方法对于共享单车的动态调度，缓解单车分布时空不平衡具有重要的指导意义。刘冰等人</w:t>
+            </w:r>
+            <w:r>
+              <w:rPr>
+                <w:rFonts w:hint="eastAsia"/>
+                <w:szCs w:val="21"/>
+              </w:rPr>
+              <w:t>[8]</w:t>
+            </w:r>
+            <w:r>
+              <w:rPr>
+                <w:rFonts w:hint="eastAsia"/>
+                <w:szCs w:val="21"/>
+              </w:rPr>
+              <w:t>采用相似的研究思路，使用聚类及社区发现算法（鲁汶算法）研究基于共享单车的生活圈，他们发现骑行生活圈的空间范围相较于步行生活圈更大也更复杂，是居民日常通勤的基础性组成部分，合理地布置骑行网络对于便利居民生活具有重要意义。王俊等人</w:t>
+            </w:r>
+            <w:r>
+              <w:rPr>
+                <w:rFonts w:hint="eastAsia"/>
+                <w:szCs w:val="21"/>
+              </w:rPr>
+              <w:t>[9]</w:t>
+            </w:r>
+            <w:r>
+              <w:rPr>
+                <w:rFonts w:hint="eastAsia"/>
+                <w:szCs w:val="21"/>
+              </w:rPr>
+              <w:t>使用带有卷积层的长短期记忆网络（</w:t>
+            </w:r>
+            <w:proofErr w:type="spellStart"/>
+            <w:r>
+              <w:rPr>
+                <w:rFonts w:hint="eastAsia"/>
+                <w:szCs w:val="21"/>
+              </w:rPr>
+              <w:t>ConvLSTM</w:t>
+            </w:r>
+            <w:proofErr w:type="spellEnd"/>
+            <w:r>
+              <w:rPr>
+                <w:rFonts w:hint="eastAsia"/>
+                <w:szCs w:val="21"/>
+              </w:rPr>
+              <w:t>），结合南京地区共享单车需求量，天气，季节等参数训练深度学习预测模型，对于需求量的预测精度相较于单一网络（卷积网络或长短期记忆网络）取得一定提升。</w:t>
+            </w:r>
+          </w:p>
+          <w:p>
+            <w:pPr>
+              <w:rPr>
+                <w:szCs w:val="21"/>
+              </w:rPr>
+            </w:pPr>
+          </w:p>
+          <w:p>
+            <w:pPr>
+              <w:ind w:firstLineChars="200" w:firstLine="420"/>
+              <w:rPr>
+                <w:szCs w:val="21"/>
+              </w:rPr>
+            </w:pPr>
+            <w:r>
+              <w:rPr>
+                <w:rFonts w:hint="eastAsia"/>
+                <w:szCs w:val="21"/>
+              </w:rPr>
+              <w:t>虽然共享单车是一种新兴互联网经济下发展起来的环境友好型便利交通设施具有诸多优势，共享单车市场快速膨胀也带来了许多城市治理难题，最为显著的问题之一就是大量损坏、报废共享单车的该如何处置。</w:t>
+            </w:r>
+            <w:proofErr w:type="gramStart"/>
+            <w:r>
+              <w:rPr>
+                <w:rFonts w:hint="eastAsia"/>
+                <w:szCs w:val="21"/>
+              </w:rPr>
+              <w:t>刘泉宏</w:t>
+            </w:r>
+            <w:proofErr w:type="gramEnd"/>
+            <w:r>
+              <w:rPr>
+                <w:rFonts w:hint="eastAsia"/>
+                <w:szCs w:val="21"/>
+              </w:rPr>
+              <w:t>[6]</w:t>
+            </w:r>
+            <w:r>
+              <w:rPr>
+                <w:rFonts w:hint="eastAsia"/>
+                <w:szCs w:val="21"/>
+              </w:rPr>
+              <w:t>等人重点考虑了共享单车</w:t>
+            </w:r>
+            <w:proofErr w:type="gramStart"/>
+            <w:r>
+              <w:rPr>
+                <w:rFonts w:hint="eastAsia"/>
+                <w:szCs w:val="21"/>
+              </w:rPr>
+              <w:t>生命周期末环的</w:t>
+            </w:r>
+            <w:proofErr w:type="gramEnd"/>
+            <w:r>
+              <w:rPr>
+                <w:rFonts w:hint="eastAsia"/>
+                <w:szCs w:val="21"/>
+              </w:rPr>
+              <w:t>回收处理问题，基于武汉市共享单车报废点位采用先求取重心后进行</w:t>
+            </w:r>
+            <w:r>
+              <w:rPr>
+                <w:rFonts w:hint="eastAsia"/>
+                <w:szCs w:val="21"/>
+              </w:rPr>
+              <w:t xml:space="preserve"> K-means </w:t>
+            </w:r>
+            <w:r>
+              <w:rPr>
+                <w:rFonts w:hint="eastAsia"/>
+                <w:szCs w:val="21"/>
+              </w:rPr>
+              <w:t>聚类的处理方法，计算出合理的共享单车回收站部署位置。该研究对于共享单车生命周期中后管理维护站点的选址提供了一定的技术支持。</w:t>
+            </w:r>
+          </w:p>
+          <w:p>
+            <w:pPr>
+              <w:rPr>
+                <w:szCs w:val="21"/>
+              </w:rPr>
+            </w:pPr>
+          </w:p>
+          <w:p>
+            <w:pPr>
+              <w:ind w:firstLineChars="200" w:firstLine="420"/>
+              <w:rPr>
+                <w:szCs w:val="21"/>
+              </w:rPr>
+            </w:pPr>
+            <w:r>
+              <w:rPr>
+                <w:rFonts w:hint="eastAsia"/>
+                <w:szCs w:val="21"/>
+              </w:rPr>
+              <w:t>上文提到的大多研究都是将共享单车轨迹视作一个整体，轨迹点视作点云，往往采用基于</w:t>
+            </w:r>
+            <w:r>
+              <w:rPr>
+                <w:rFonts w:hint="eastAsia"/>
+                <w:szCs w:val="21"/>
+              </w:rPr>
+              <w:lastRenderedPageBreak/>
+              <w:t>密度的空间聚类与统计方法，忽略了共享单车骑行轨迹作为矢量线段集合所内含的空</w:t>
+            </w:r>
+            <w:r>
+              <w:rPr>
+                <w:rFonts w:hint="eastAsia"/>
+                <w:szCs w:val="21"/>
+              </w:rPr>
+              <w:t>间结构</w:t>
+            </w:r>
+            <w:r>
+              <w:rPr>
+                <w:rFonts w:hint="eastAsia"/>
+                <w:szCs w:val="21"/>
+              </w:rPr>
+              <w:t>信息。</w:t>
+            </w:r>
+            <w:proofErr w:type="gramStart"/>
+            <w:r>
+              <w:rPr>
+                <w:rFonts w:hint="eastAsia"/>
+                <w:szCs w:val="21"/>
+              </w:rPr>
+              <w:t>任丹</w:t>
+            </w:r>
+            <w:proofErr w:type="gramEnd"/>
+            <w:r>
+              <w:rPr>
+                <w:rFonts w:hint="eastAsia"/>
+                <w:szCs w:val="21"/>
+              </w:rPr>
+              <w:t>[11]</w:t>
+            </w:r>
+            <w:r>
+              <w:rPr>
+                <w:rFonts w:hint="eastAsia"/>
+                <w:szCs w:val="21"/>
+              </w:rPr>
+              <w:t>使用</w:t>
+            </w:r>
+            <w:r>
+              <w:rPr>
+                <w:rFonts w:hint="eastAsia"/>
+                <w:szCs w:val="21"/>
+              </w:rPr>
+              <w:t xml:space="preserve"> TRACLUS </w:t>
+            </w:r>
+            <w:r>
+              <w:rPr>
+                <w:rFonts w:hint="eastAsia"/>
+                <w:szCs w:val="21"/>
+              </w:rPr>
+              <w:t>算法船舶轨迹进行聚类，提取出公共航行轨迹，与一般的基于点密度聚类方式不同，该方法考虑到了轨迹数据本身作为向量的几何特征，对于共享单车骑行轨迹研究领域具有启发意义。</w:t>
+            </w:r>
           </w:p>
         </w:tc>
       </w:tr>
@@ -1943,9 +2595,18 @@
             <w:r>
               <w:rPr>
                 <w:rFonts w:hint="eastAsia"/>
-                <w:szCs w:val="21"/>
-              </w:rPr>
-              <w:t>骑行轨迹复原与简化：由于与服务器的通讯存在延迟等原因，原数据集记录的轨迹中存在个别</w:t>
+                <w:b/>
+                <w:bCs/>
+                <w:szCs w:val="21"/>
+              </w:rPr>
+              <w:t>骑行轨迹复原与简化：</w:t>
+            </w:r>
+            <w:r>
+              <w:rPr>
+                <w:rFonts w:hint="eastAsia"/>
+                <w:szCs w:val="21"/>
+              </w:rPr>
+              <w:t>由于与服务器的通讯存在延迟等原因，原数据集记录的轨迹中存在个别</w:t>
             </w:r>
             <w:proofErr w:type="gramStart"/>
             <w:r>
@@ -1967,6 +2628,14 @@
           <w:p>
             <w:pPr>
               <w:rPr>
+                <w:rFonts w:hint="eastAsia"/>
+                <w:szCs w:val="21"/>
+              </w:rPr>
+            </w:pPr>
+          </w:p>
+          <w:p>
+            <w:pPr>
+              <w:rPr>
                 <w:szCs w:val="21"/>
               </w:rPr>
             </w:pPr>
@@ -1980,9 +2649,168 @@
             <w:r>
               <w:rPr>
                 <w:rFonts w:hint="eastAsia"/>
-                <w:szCs w:val="21"/>
-              </w:rPr>
-              <w:t>基于轨迹数据的聚类分析与公共轨迹提取：一般研究会将骑行轨迹视作离散点云，再使用基于密度的聚类方法进行分析。这样做往往会忽略轨迹本身作为二维矢量数据的结构特征，并且，提取出的热点区域只是一个模糊的空间范围，对于后续空间分析的支撑作用有限。</w:t>
+                <w:b/>
+                <w:bCs/>
+                <w:szCs w:val="21"/>
+              </w:rPr>
+              <w:t>基于轨迹数据的聚类分析与公共轨迹提取：</w:t>
+            </w:r>
+            <w:r>
+              <w:rPr>
+                <w:rFonts w:hint="eastAsia"/>
+                <w:szCs w:val="21"/>
+              </w:rPr>
+              <w:t>一般研究会将骑行轨迹视作离散点云，再使用基于密度的聚类方法进行分析。这样做往往会忽略轨迹本身作为二维矢量数据的结构特征，并且，提取出的热点区域只是一个模糊的空间范围，对于后续空间分析的支撑作用有限。</w:t>
+            </w:r>
+          </w:p>
+          <w:p>
+            <w:pPr>
+              <w:rPr>
+                <w:rFonts w:hint="eastAsia"/>
+                <w:szCs w:val="21"/>
+              </w:rPr>
+            </w:pPr>
+          </w:p>
+          <w:p>
+            <w:pPr>
+              <w:rPr>
+                <w:szCs w:val="21"/>
+              </w:rPr>
+            </w:pPr>
+            <w:r>
+              <w:rPr>
+                <w:rFonts w:hint="eastAsia"/>
+                <w:szCs w:val="21"/>
+              </w:rPr>
+              <w:t xml:space="preserve">3. </w:t>
+            </w:r>
+            <w:r>
+              <w:rPr>
+                <w:rFonts w:hint="eastAsia"/>
+                <w:b/>
+                <w:bCs/>
+                <w:szCs w:val="21"/>
+              </w:rPr>
+              <w:t xml:space="preserve">K </w:t>
+            </w:r>
+            <w:r>
+              <w:rPr>
+                <w:rFonts w:hint="eastAsia"/>
+                <w:b/>
+                <w:bCs/>
+                <w:szCs w:val="21"/>
+              </w:rPr>
+              <w:t>均值聚类并求解每一类的大致</w:t>
+            </w:r>
+            <w:r>
+              <w:rPr>
+                <w:rFonts w:hint="eastAsia"/>
+                <w:b/>
+                <w:bCs/>
+                <w:szCs w:val="21"/>
+              </w:rPr>
+              <w:t>空间</w:t>
+            </w:r>
+            <w:r>
+              <w:rPr>
+                <w:rFonts w:hint="eastAsia"/>
+                <w:b/>
+                <w:bCs/>
+                <w:szCs w:val="21"/>
+              </w:rPr>
+              <w:t>范围：</w:t>
+            </w:r>
+            <w:r>
+              <w:rPr>
+                <w:rFonts w:hint="eastAsia"/>
+                <w:szCs w:val="21"/>
+              </w:rPr>
+              <w:t>一般的</w:t>
+            </w:r>
+            <w:r>
+              <w:rPr>
+                <w:rFonts w:hint="eastAsia"/>
+                <w:szCs w:val="21"/>
+              </w:rPr>
+              <w:t xml:space="preserve"> K </w:t>
+            </w:r>
+            <w:r>
+              <w:rPr>
+                <w:rFonts w:hint="eastAsia"/>
+                <w:szCs w:val="21"/>
+              </w:rPr>
+              <w:t>均值聚类只会得到</w:t>
+            </w:r>
+            <w:r>
+              <w:rPr>
+                <w:rFonts w:hint="eastAsia"/>
+                <w:szCs w:val="21"/>
+              </w:rPr>
+              <w:t xml:space="preserve"> n </w:t>
+            </w:r>
+            <w:proofErr w:type="gramStart"/>
+            <w:r>
+              <w:rPr>
+                <w:rFonts w:hint="eastAsia"/>
+                <w:szCs w:val="21"/>
+              </w:rPr>
+              <w:t>个</w:t>
+            </w:r>
+            <w:proofErr w:type="gramEnd"/>
+            <w:r>
+              <w:rPr>
+                <w:rFonts w:hint="eastAsia"/>
+                <w:szCs w:val="21"/>
+              </w:rPr>
+              <w:t>点集，研究者对每一个</w:t>
+            </w:r>
+            <w:proofErr w:type="gramStart"/>
+            <w:r>
+              <w:rPr>
+                <w:rFonts w:hint="eastAsia"/>
+                <w:szCs w:val="21"/>
+              </w:rPr>
+              <w:t>点集采用</w:t>
+            </w:r>
+            <w:proofErr w:type="gramEnd"/>
+            <w:r>
+              <w:rPr>
+                <w:rFonts w:hint="eastAsia"/>
+                <w:szCs w:val="21"/>
+              </w:rPr>
+              <w:t>不同的样式以区分不同的类别，</w:t>
+            </w:r>
+            <w:proofErr w:type="gramStart"/>
+            <w:r>
+              <w:rPr>
+                <w:rFonts w:hint="eastAsia"/>
+                <w:szCs w:val="21"/>
+              </w:rPr>
+              <w:t>然而点集数据</w:t>
+            </w:r>
+            <w:proofErr w:type="gramEnd"/>
+            <w:r>
+              <w:rPr>
+                <w:rFonts w:hint="eastAsia"/>
+                <w:szCs w:val="21"/>
+              </w:rPr>
+              <w:t>难以进行有效的空间分析，如果能够得到面数据则可以支持更加复杂精确的分析。拟采用凸包算法对聚类出</w:t>
+            </w:r>
+            <w:proofErr w:type="gramStart"/>
+            <w:r>
+              <w:rPr>
+                <w:rFonts w:hint="eastAsia"/>
+                <w:szCs w:val="21"/>
+              </w:rPr>
+              <w:t>的点集求解</w:t>
+            </w:r>
+            <w:proofErr w:type="gramEnd"/>
+            <w:r>
+              <w:rPr>
+                <w:rFonts w:hint="eastAsia"/>
+                <w:szCs w:val="21"/>
+              </w:rPr>
+              <w:t>边界，再将边界视作每一类别的大致区域。</w:t>
             </w:r>
           </w:p>
         </w:tc>
@@ -2024,6 +2852,8 @@
             <w:r>
               <w:rPr>
                 <w:rFonts w:hint="eastAsia"/>
+                <w:b/>
+                <w:bCs/>
                 <w:szCs w:val="21"/>
               </w:rPr>
               <w:t xml:space="preserve">1. </w:t>
@@ -2031,10 +2861,27 @@
             <w:r>
               <w:rPr>
                 <w:rFonts w:hint="eastAsia"/>
-                <w:szCs w:val="21"/>
-              </w:rPr>
-              <w:t>研究思路：轨迹模式的时空分析</w:t>
-            </w:r>
+                <w:b/>
+                <w:bCs/>
+                <w:szCs w:val="21"/>
+              </w:rPr>
+              <w:t>研究思路：</w:t>
+            </w:r>
+            <w:r>
+              <w:rPr>
+                <w:rFonts w:hint="eastAsia"/>
+                <w:szCs w:val="21"/>
+              </w:rPr>
+              <w:t>轨迹模式的时空分析</w:t>
+            </w:r>
+          </w:p>
+          <w:p>
+            <w:pPr>
+              <w:rPr>
+                <w:rFonts w:hint="eastAsia"/>
+                <w:szCs w:val="21"/>
+              </w:rPr>
+            </w:pPr>
           </w:p>
           <w:p>
             <w:pPr>
@@ -2116,6 +2963,14 @@
           <w:p>
             <w:pPr>
               <w:rPr>
+                <w:rFonts w:hint="eastAsia"/>
+                <w:szCs w:val="21"/>
+              </w:rPr>
+            </w:pPr>
+          </w:p>
+          <w:p>
+            <w:pPr>
+              <w:rPr>
                 <w:szCs w:val="21"/>
               </w:rPr>
             </w:pPr>
@@ -2137,12 +2992,24 @@
           <w:p>
             <w:pPr>
               <w:rPr>
-                <w:szCs w:val="21"/>
-              </w:rPr>
-            </w:pPr>
-            <w:r>
-              <w:rPr>
-                <w:rFonts w:hint="eastAsia"/>
+                <w:rFonts w:hint="eastAsia"/>
+                <w:szCs w:val="21"/>
+              </w:rPr>
+            </w:pPr>
+          </w:p>
+          <w:p>
+            <w:pPr>
+              <w:rPr>
+                <w:b/>
+                <w:bCs/>
+                <w:szCs w:val="21"/>
+              </w:rPr>
+            </w:pPr>
+            <w:r>
+              <w:rPr>
+                <w:rFonts w:hint="eastAsia"/>
+                <w:b/>
+                <w:bCs/>
                 <w:szCs w:val="21"/>
               </w:rPr>
               <w:t xml:space="preserve">2. </w:t>
@@ -2150,6 +3017,8 @@
             <w:r>
               <w:rPr>
                 <w:rFonts w:hint="eastAsia"/>
+                <w:b/>
+                <w:bCs/>
                 <w:szCs w:val="21"/>
               </w:rPr>
               <w:t>研究方法：</w:t>
@@ -2158,6 +3027,16 @@
           <w:p>
             <w:pPr>
               <w:rPr>
+                <w:rFonts w:hint="eastAsia"/>
+                <w:b/>
+                <w:bCs/>
+                <w:szCs w:val="21"/>
+              </w:rPr>
+            </w:pPr>
+          </w:p>
+          <w:p>
+            <w:pPr>
+              <w:rPr>
                 <w:szCs w:val="21"/>
               </w:rPr>
             </w:pPr>
@@ -2173,38 +3052,150 @@
                 <w:rFonts w:hint="eastAsia"/>
                 <w:szCs w:val="21"/>
               </w:rPr>
-              <w:t>骑行轨迹复原与简化：轨迹复原与简化可以合并到一个步骤中实现。首先，设计算法识别出位置快速变化的点，这些点一般是特征点或者是轨迹中的</w:t>
-            </w:r>
-            <w:proofErr w:type="gramStart"/>
-            <w:r>
-              <w:rPr>
-                <w:rFonts w:hint="eastAsia"/>
-                <w:szCs w:val="21"/>
-              </w:rPr>
-              <w:t>乱序错误</w:t>
-            </w:r>
-            <w:proofErr w:type="gramEnd"/>
-            <w:r>
-              <w:rPr>
-                <w:rFonts w:hint="eastAsia"/>
-                <w:szCs w:val="21"/>
-              </w:rPr>
-              <w:t>点。然后，根据这些点将原来的轨迹截断，在对每一小段做简化后（例如使用道格拉斯</w:t>
-            </w:r>
-            <w:r>
-              <w:rPr>
-                <w:rFonts w:hint="eastAsia"/>
-                <w:szCs w:val="21"/>
-              </w:rPr>
-              <w:t>-</w:t>
-            </w:r>
-            <w:r>
-              <w:rPr>
-                <w:rFonts w:hint="eastAsia"/>
-                <w:szCs w:val="21"/>
-              </w:rPr>
-              <w:t>扑克法根据阈值简化），再根据不同小段的起止点就近连接。</w:t>
-            </w:r>
+              <w:t>骑行轨迹复原与简化：轨迹复原与简化可以合并到一个步骤中实现。首先，使用</w:t>
+            </w:r>
+            <w:r>
+              <w:rPr>
+                <w:rFonts w:hint="eastAsia"/>
+                <w:szCs w:val="21"/>
+              </w:rPr>
+              <w:t xml:space="preserve"> </w:t>
+            </w:r>
+            <w:proofErr w:type="spellStart"/>
+            <w:r>
+              <w:rPr>
+                <w:rFonts w:hint="eastAsia"/>
+                <w:szCs w:val="21"/>
+              </w:rPr>
+              <w:t>GeoHash</w:t>
+            </w:r>
+            <w:proofErr w:type="spellEnd"/>
+            <w:r>
+              <w:rPr>
+                <w:rFonts w:hint="eastAsia"/>
+                <w:szCs w:val="21"/>
+              </w:rPr>
+              <w:t xml:space="preserve"> </w:t>
+            </w:r>
+            <w:r>
+              <w:rPr>
+                <w:rFonts w:hint="eastAsia"/>
+                <w:szCs w:val="21"/>
+              </w:rPr>
+              <w:t>算法对每一个轨迹点建立空间索引并将改索引作为集合的健值（</w:t>
+            </w:r>
+            <w:r>
+              <w:rPr>
+                <w:rFonts w:hint="eastAsia"/>
+                <w:szCs w:val="21"/>
+              </w:rPr>
+              <w:t>Key</w:t>
+            </w:r>
+            <w:r>
+              <w:rPr>
+                <w:rFonts w:hint="eastAsia"/>
+                <w:szCs w:val="21"/>
+              </w:rPr>
+              <w:t>），利用</w:t>
+            </w:r>
+            <w:r>
+              <w:rPr>
+                <w:rFonts w:hint="eastAsia"/>
+                <w:szCs w:val="21"/>
+              </w:rPr>
+              <w:t xml:space="preserve"> </w:t>
+            </w:r>
+            <w:proofErr w:type="spellStart"/>
+            <w:r>
+              <w:rPr>
+                <w:rFonts w:hint="eastAsia"/>
+                <w:szCs w:val="21"/>
+              </w:rPr>
+              <w:t>GeoHash</w:t>
+            </w:r>
+            <w:proofErr w:type="spellEnd"/>
+            <w:r>
+              <w:rPr>
+                <w:rFonts w:hint="eastAsia"/>
+                <w:szCs w:val="21"/>
+              </w:rPr>
+              <w:t xml:space="preserve"> </w:t>
+            </w:r>
+            <w:r>
+              <w:rPr>
+                <w:rFonts w:hint="eastAsia"/>
+                <w:szCs w:val="21"/>
+              </w:rPr>
+              <w:t>编码长度对应了空间索引定位的精度也就是所表示地理范围的大小对轨迹点进行去重合并，譬如在某一精度参数下（例如六比特位），某两个点的</w:t>
+            </w:r>
+            <w:r>
+              <w:rPr>
+                <w:rFonts w:hint="eastAsia"/>
+                <w:szCs w:val="21"/>
+              </w:rPr>
+              <w:t xml:space="preserve"> </w:t>
+            </w:r>
+            <w:proofErr w:type="spellStart"/>
+            <w:r>
+              <w:rPr>
+                <w:rFonts w:hint="eastAsia"/>
+                <w:szCs w:val="21"/>
+              </w:rPr>
+              <w:t>GeoHash</w:t>
+            </w:r>
+            <w:proofErr w:type="spellEnd"/>
+            <w:r>
+              <w:rPr>
+                <w:rFonts w:hint="eastAsia"/>
+                <w:szCs w:val="21"/>
+              </w:rPr>
+              <w:t xml:space="preserve"> </w:t>
+            </w:r>
+            <w:r>
+              <w:rPr>
+                <w:rFonts w:hint="eastAsia"/>
+                <w:szCs w:val="21"/>
+              </w:rPr>
+              <w:t>计算值相同，则根据集合自动去重的特性同一</w:t>
+            </w:r>
+            <w:r>
+              <w:rPr>
+                <w:rFonts w:hint="eastAsia"/>
+                <w:szCs w:val="21"/>
+              </w:rPr>
+              <w:t xml:space="preserve"> </w:t>
+            </w:r>
+            <w:proofErr w:type="spellStart"/>
+            <w:r>
+              <w:rPr>
+                <w:rFonts w:hint="eastAsia"/>
+                <w:szCs w:val="21"/>
+              </w:rPr>
+              <w:t>GeoHash</w:t>
+            </w:r>
+            <w:proofErr w:type="spellEnd"/>
+            <w:r>
+              <w:rPr>
+                <w:rFonts w:hint="eastAsia"/>
+                <w:szCs w:val="21"/>
+              </w:rPr>
+              <w:t xml:space="preserve"> </w:t>
+            </w:r>
+            <w:r>
+              <w:rPr>
+                <w:rFonts w:hint="eastAsia"/>
+                <w:szCs w:val="21"/>
+              </w:rPr>
+              <w:t>编码所代表的地理范围内只会保留一个有效轨迹点，这样也就同时实现了轨迹点去重与轨迹简化。执行完以上步骤后，再逐步使用最邻近点算法由起点开始复原骑行轨迹。</w:t>
+            </w:r>
+          </w:p>
+          <w:p>
+            <w:pPr>
+              <w:rPr>
+                <w:rFonts w:hint="eastAsia"/>
+                <w:szCs w:val="21"/>
+              </w:rPr>
+            </w:pPr>
           </w:p>
           <w:p>
             <w:pPr>
@@ -2224,6 +3215,35 @@
                 <w:rFonts w:hint="eastAsia"/>
                 <w:szCs w:val="21"/>
               </w:rPr>
+              <w:t>轨迹长度计算：采用半正弦公式算法来计算轨迹子段长度，再累加得到总弧段长度。</w:t>
+            </w:r>
+          </w:p>
+          <w:p>
+            <w:pPr>
+              <w:rPr>
+                <w:rFonts w:hint="eastAsia"/>
+                <w:szCs w:val="21"/>
+              </w:rPr>
+            </w:pPr>
+          </w:p>
+          <w:p>
+            <w:pPr>
+              <w:rPr>
+                <w:szCs w:val="21"/>
+              </w:rPr>
+            </w:pPr>
+            <w:r>
+              <w:rPr>
+                <w:rFonts w:hint="eastAsia"/>
+                <w:szCs w:val="21"/>
+              </w:rPr>
+              <w:t xml:space="preserve">   3. </w:t>
+            </w:r>
+            <w:r>
+              <w:rPr>
+                <w:rFonts w:hint="eastAsia"/>
+                <w:szCs w:val="21"/>
+              </w:rPr>
               <w:t>基于轨迹数据的聚类分析与公共轨迹提取：使用</w:t>
             </w:r>
             <w:r>
@@ -2254,7 +3274,7 @@
                 <w:rFonts w:hint="eastAsia"/>
                 <w:szCs w:val="21"/>
               </w:rPr>
-              <w:t>算法概括大量骑行轨迹的公共路径，精确寻找骑行热点路径。与传统的基于密度的空间统计方法不同，</w:t>
+              <w:t>算法概括大量骑行轨迹的公共路径，寻找骑行公共路径。与传统的基于密度的空间统计方法不同，</w:t>
             </w:r>
             <w:proofErr w:type="spellStart"/>
             <w:r>
@@ -2277,7 +3297,116 @@
                 <w:rFonts w:hint="eastAsia"/>
                 <w:szCs w:val="21"/>
               </w:rPr>
-              <w:t>算法是针对轨迹段进行空间聚类的算法，改算法首先将轨迹根据特征点切分为众多小段，然后再对这些小段进行相似度度量，最终归纳出众多轨迹的公共路径。</w:t>
+              <w:t>算法是针对轨迹段进行空间聚类的算法，该算法首先将轨迹根据特征点切分为众多小段，然后再对这些小段进</w:t>
+            </w:r>
+            <w:r>
+              <w:rPr>
+                <w:rFonts w:hint="eastAsia"/>
+                <w:szCs w:val="21"/>
+              </w:rPr>
+              <w:lastRenderedPageBreak/>
+              <w:t>行相似度度量，最终归纳出众多轨迹的公共路径。提取出的公共路径可以与上海市路网数据进行求交，可以借此来研究骑行热点路段。</w:t>
+            </w:r>
+          </w:p>
+          <w:p>
+            <w:pPr>
+              <w:rPr>
+                <w:rFonts w:hint="eastAsia"/>
+                <w:szCs w:val="21"/>
+              </w:rPr>
+            </w:pPr>
+          </w:p>
+          <w:p>
+            <w:pPr>
+              <w:rPr>
+                <w:szCs w:val="21"/>
+              </w:rPr>
+            </w:pPr>
+            <w:r>
+              <w:rPr>
+                <w:rFonts w:hint="eastAsia"/>
+                <w:szCs w:val="21"/>
+              </w:rPr>
+              <w:t xml:space="preserve">   4. </w:t>
+            </w:r>
+            <w:r>
+              <w:rPr>
+                <w:rFonts w:hint="eastAsia"/>
+                <w:szCs w:val="21"/>
+              </w:rPr>
+              <w:t>基于骑行始末点云的</w:t>
+            </w:r>
+            <w:r>
+              <w:rPr>
+                <w:rFonts w:hint="eastAsia"/>
+                <w:szCs w:val="21"/>
+              </w:rPr>
+              <w:t xml:space="preserve"> K </w:t>
+            </w:r>
+            <w:r>
+              <w:rPr>
+                <w:rFonts w:hint="eastAsia"/>
+                <w:szCs w:val="21"/>
+              </w:rPr>
+              <w:t>均值聚类：结合上海市</w:t>
+            </w:r>
+            <w:r>
+              <w:rPr>
+                <w:rFonts w:hint="eastAsia"/>
+                <w:szCs w:val="21"/>
+              </w:rPr>
+              <w:t xml:space="preserve"> POI </w:t>
+            </w:r>
+            <w:r>
+              <w:rPr>
+                <w:rFonts w:hint="eastAsia"/>
+                <w:szCs w:val="21"/>
+              </w:rPr>
+              <w:t>数据可以为每一段骑行轨迹的始末点打上标签，每一类标签赋值不同。然后根据</w:t>
+            </w:r>
+            <w:r>
+              <w:rPr>
+                <w:rFonts w:hint="eastAsia"/>
+                <w:szCs w:val="21"/>
+              </w:rPr>
+              <w:t xml:space="preserve"> K </w:t>
+            </w:r>
+            <w:r>
+              <w:rPr>
+                <w:rFonts w:hint="eastAsia"/>
+                <w:szCs w:val="21"/>
+              </w:rPr>
+              <w:t>均值聚类得到上海市共享单车出行类型空间分布图。还可可以再对聚类结果求解凸包，得到各类型的大致范围，与上海市路网求取交集进一步指出每种类型的热点骑行路段，为城市规划出谋划策。</w:t>
+            </w:r>
+          </w:p>
+          <w:p>
+            <w:pPr>
+              <w:rPr>
+                <w:rFonts w:hint="eastAsia"/>
+                <w:szCs w:val="21"/>
+              </w:rPr>
+            </w:pPr>
+          </w:p>
+          <w:p>
+            <w:pPr>
+              <w:rPr>
+                <w:rFonts w:hint="eastAsia"/>
+                <w:szCs w:val="21"/>
+              </w:rPr>
+            </w:pPr>
+            <w:r>
+              <w:rPr>
+                <w:rFonts w:hint="eastAsia"/>
+                <w:szCs w:val="21"/>
+              </w:rPr>
+              <w:t xml:space="preserve">   5. </w:t>
+            </w:r>
+            <w:r>
+              <w:rPr>
+                <w:rFonts w:hint="eastAsia"/>
+                <w:szCs w:val="21"/>
+              </w:rPr>
+              <w:t>统计方法：依据时间顺序分别统计用户骑行时间、骑行距离及骑行频次，研究出共享单车通勤模式随时间变化的情况，绘制相关图表，得出结论。</w:t>
             </w:r>
           </w:p>
         </w:tc>
@@ -2307,7 +3436,6 @@
                 <w:rFonts w:hint="eastAsia"/>
                 <w:sz w:val="28"/>
               </w:rPr>
-              <w:lastRenderedPageBreak/>
               <w:t>本课题的进度安排</w:t>
             </w:r>
           </w:p>
@@ -2492,8 +3620,149 @@
                 <w:rFonts w:hint="eastAsia"/>
                 <w:szCs w:val="21"/>
               </w:rPr>
-              <w:t>论文答辩。</w:t>
-            </w:r>
+              <w:t>论文答辩</w:t>
+            </w:r>
+            <w:r>
+              <w:rPr>
+                <w:rFonts w:hint="eastAsia"/>
+                <w:szCs w:val="21"/>
+              </w:rPr>
+              <w:t>，交流讨论。</w:t>
+            </w:r>
+          </w:p>
+          <w:p>
+            <w:pPr>
+              <w:rPr>
+                <w:szCs w:val="21"/>
+              </w:rPr>
+            </w:pPr>
+          </w:p>
+          <w:p>
+            <w:pPr>
+              <w:rPr>
+                <w:szCs w:val="21"/>
+              </w:rPr>
+            </w:pPr>
+          </w:p>
+          <w:p>
+            <w:pPr>
+              <w:rPr>
+                <w:szCs w:val="21"/>
+              </w:rPr>
+            </w:pPr>
+          </w:p>
+          <w:p>
+            <w:pPr>
+              <w:rPr>
+                <w:szCs w:val="21"/>
+              </w:rPr>
+            </w:pPr>
+          </w:p>
+          <w:p>
+            <w:pPr>
+              <w:rPr>
+                <w:szCs w:val="21"/>
+              </w:rPr>
+            </w:pPr>
+          </w:p>
+          <w:p>
+            <w:pPr>
+              <w:rPr>
+                <w:szCs w:val="21"/>
+              </w:rPr>
+            </w:pPr>
+          </w:p>
+          <w:p>
+            <w:pPr>
+              <w:rPr>
+                <w:szCs w:val="21"/>
+              </w:rPr>
+            </w:pPr>
+          </w:p>
+          <w:p>
+            <w:pPr>
+              <w:rPr>
+                <w:szCs w:val="21"/>
+              </w:rPr>
+            </w:pPr>
+          </w:p>
+          <w:p>
+            <w:pPr>
+              <w:rPr>
+                <w:szCs w:val="21"/>
+              </w:rPr>
+            </w:pPr>
+          </w:p>
+          <w:p>
+            <w:pPr>
+              <w:rPr>
+                <w:szCs w:val="21"/>
+              </w:rPr>
+            </w:pPr>
+          </w:p>
+          <w:p>
+            <w:pPr>
+              <w:rPr>
+                <w:szCs w:val="21"/>
+              </w:rPr>
+            </w:pPr>
+          </w:p>
+          <w:p>
+            <w:pPr>
+              <w:rPr>
+                <w:szCs w:val="21"/>
+              </w:rPr>
+            </w:pPr>
+          </w:p>
+          <w:p>
+            <w:pPr>
+              <w:rPr>
+                <w:szCs w:val="21"/>
+              </w:rPr>
+            </w:pPr>
+          </w:p>
+          <w:p>
+            <w:pPr>
+              <w:rPr>
+                <w:szCs w:val="21"/>
+              </w:rPr>
+            </w:pPr>
+          </w:p>
+          <w:p>
+            <w:pPr>
+              <w:rPr>
+                <w:szCs w:val="21"/>
+              </w:rPr>
+            </w:pPr>
+          </w:p>
+          <w:p>
+            <w:pPr>
+              <w:rPr>
+                <w:szCs w:val="21"/>
+              </w:rPr>
+            </w:pPr>
+          </w:p>
+          <w:p>
+            <w:pPr>
+              <w:rPr>
+                <w:szCs w:val="21"/>
+              </w:rPr>
+            </w:pPr>
+          </w:p>
+          <w:p>
+            <w:pPr>
+              <w:rPr>
+                <w:szCs w:val="21"/>
+              </w:rPr>
+            </w:pPr>
+          </w:p>
+          <w:p>
+            <w:pPr>
+              <w:rPr>
+                <w:rFonts w:hint="eastAsia"/>
+                <w:szCs w:val="21"/>
+              </w:rPr>
+            </w:pPr>
           </w:p>
         </w:tc>
       </w:tr>
@@ -2522,6 +3791,7 @@
                 <w:rFonts w:hint="eastAsia"/>
                 <w:sz w:val="28"/>
               </w:rPr>
+              <w:lastRenderedPageBreak/>
               <w:t>参考文献</w:t>
             </w:r>
           </w:p>
@@ -3430,6 +4700,7 @@
           <w:p>
             <w:pPr>
               <w:rPr>
+                <w:rFonts w:hint="eastAsia"/>
                 <w:szCs w:val="21"/>
               </w:rPr>
             </w:pPr>
@@ -3540,7 +4811,6 @@
                 <w:rFonts w:hint="eastAsia"/>
                 <w:sz w:val="28"/>
               </w:rPr>
-              <w:lastRenderedPageBreak/>
               <w:t>指导教师意见</w:t>
             </w:r>
           </w:p>
@@ -3667,6 +4937,7 @@
                 <w:rFonts w:hint="eastAsia"/>
                 <w:sz w:val="28"/>
               </w:rPr>
+              <w:lastRenderedPageBreak/>
               <w:t>所在系（教研室）意见</w:t>
             </w:r>
           </w:p>

</xml_diff>